<commit_message>
Worked on Ex. 1 and 2. 8/29/18
</commit_message>
<xml_diff>
--- a/Assignments/Assignment1_20180827.docx
+++ b/Assignments/Assignment1_20180827.docx
@@ -405,7 +405,7 @@
         <w:t xml:space="preserve">”</w:t>
       </w:r>
       <w:r>
-        <w:t xml:space="preserve">. Because console does not write a code.</w:t>
+        <w:t xml:space="preserve">. Because R is case sencitive, it sees MyAge and myAge differently. myAge was defined in the code previously, but MyAge was not. Thus R gives the error.</w:t>
       </w:r>
     </w:p>
     <w:p>
@@ -831,7 +831,6 @@
     </w:p>
     <w:p>
       <w:pPr>
-        <w:pStyle w:val="Compact"/>
         <w:numPr>
           <w:numId w:val="1007"/>
           <w:ilvl w:val="0"/>
@@ -843,7 +842,6 @@
     </w:p>
     <w:p>
       <w:pPr>
-        <w:pStyle w:val="Compact"/>
         <w:numPr>
           <w:numId w:val="1007"/>
           <w:ilvl w:val="0"/>
@@ -855,62 +853,105 @@
     </w:p>
     <w:p>
       <w:pPr>
-        <w:pStyle w:val="Compact"/>
-        <w:numPr>
-          <w:numId w:val="1007"/>
-          <w:ilvl w:val="0"/>
-        </w:numPr>
-      </w:pPr>
-      <w:r>
-        <w:t xml:space="preserve">1, 8, 27, 64, …, 1000</w:t>
-      </w:r>
-    </w:p>
-    <w:p>
-      <w:pPr>
-        <w:pStyle w:val="Compact"/>
-        <w:numPr>
-          <w:numId w:val="1007"/>
-          <w:ilvl w:val="0"/>
-        </w:numPr>
-      </w:pPr>
-      <w:r>
-        <w:t xml:space="preserve">1, -1/2, 1/3, -1/4, …, -1/100</w:t>
-      </w:r>
-    </w:p>
-    <w:p>
-      <w:pPr>
-        <w:pStyle w:val="Compact"/>
-        <w:numPr>
-          <w:numId w:val="1007"/>
-          <w:ilvl w:val="0"/>
-        </w:numPr>
-      </w:pPr>
-      <w:r>
-        <w:t xml:space="preserve">1, 0, 3, 0, 5, 0, 7, 0, …, 0, 49</w:t>
-      </w:r>
-    </w:p>
-    <w:p>
-      <w:pPr>
-        <w:pStyle w:val="Compact"/>
-        <w:numPr>
-          <w:numId w:val="1007"/>
-          <w:ilvl w:val="0"/>
-        </w:numPr>
-      </w:pPr>
-      <w:r>
-        <w:t xml:space="preserve">1, 3, 6, 10, 15, …, 210 (Hint: ?cumsum)</w:t>
-      </w:r>
-    </w:p>
-    <w:p>
-      <w:pPr>
-        <w:pStyle w:val="Compact"/>
-        <w:numPr>
-          <w:numId w:val="1007"/>
-          <w:ilvl w:val="0"/>
-        </w:numPr>
-      </w:pPr>
-      <w:r>
-        <w:t xml:space="preserve">1, 2, 2, 3, 3, 3, …, 10, 10, 10, 10, 10, 10, 10, 10, 10, 10 (Hint: ?rep)</w:t>
+        <w:pStyle w:val="SourceCode"/>
+      </w:pPr>
+      <w:r>
+        <w:rPr>
+          <w:rStyle w:val="KeywordTok"/>
+        </w:rPr>
+        <w:t xml:space="preserve">seq</w:t>
+      </w:r>
+      <w:r>
+        <w:rPr>
+          <w:rStyle w:val="NormalTok"/>
+        </w:rPr>
+        <w:t xml:space="preserve">( </w:t>
+      </w:r>
+      <w:r>
+        <w:rPr>
+          <w:rStyle w:val="DataTypeTok"/>
+        </w:rPr>
+        <w:t xml:space="preserve">from =</w:t>
+      </w:r>
+      <w:r>
+        <w:rPr>
+          <w:rStyle w:val="DecValTok"/>
+        </w:rPr>
+        <w:t xml:space="preserve">1</w:t>
+      </w:r>
+      <w:r>
+        <w:rPr>
+          <w:rStyle w:val="NormalTok"/>
+        </w:rPr>
+        <w:t xml:space="preserve">, </w:t>
+      </w:r>
+      <w:r>
+        <w:rPr>
+          <w:rStyle w:val="DataTypeTok"/>
+        </w:rPr>
+        <w:t xml:space="preserve">to =</w:t>
+      </w:r>
+      <w:r>
+        <w:rPr>
+          <w:rStyle w:val="NormalTok"/>
+        </w:rPr>
+        <w:t xml:space="preserve"> </w:t>
+      </w:r>
+      <w:r>
+        <w:rPr>
+          <w:rStyle w:val="DecValTok"/>
+        </w:rPr>
+        <w:t xml:space="preserve">12</w:t>
+      </w:r>
+      <w:r>
+        <w:rPr>
+          <w:rStyle w:val="NormalTok"/>
+        </w:rPr>
+        <w:t xml:space="preserve"> , </w:t>
+      </w:r>
+      <w:r>
+        <w:rPr>
+          <w:rStyle w:val="DataTypeTok"/>
+        </w:rPr>
+        <w:t xml:space="preserve">by =</w:t>
+      </w:r>
+      <w:r>
+        <w:rPr>
+          <w:rStyle w:val="NormalTok"/>
+        </w:rPr>
+        <w:t xml:space="preserve"> </w:t>
+      </w:r>
+      <w:r>
+        <w:rPr>
+          <w:rStyle w:val="FloatTok"/>
+        </w:rPr>
+        <w:t xml:space="preserve">0.5</w:t>
+      </w:r>
+      <w:r>
+        <w:rPr>
+          <w:rStyle w:val="NormalTok"/>
+        </w:rPr>
+        <w:t xml:space="preserve">)</w:t>
+      </w:r>
+    </w:p>
+    <w:p>
+      <w:pPr>
+        <w:pStyle w:val="SourceCode"/>
+      </w:pPr>
+      <w:r>
+        <w:rPr>
+          <w:rStyle w:val="VerbatimChar"/>
+        </w:rPr>
+        <w:t xml:space="preserve">##  [1]  1.0  1.5  2.0  2.5  3.0  3.5  4.0  4.5  5.0  5.5  6.0  6.5  7.0  7.5</w:t>
+      </w:r>
+      <w:r>
+        <w:br w:type="textWrapping"/>
+      </w:r>
+      <w:r>
+        <w:rPr>
+          <w:rStyle w:val="VerbatimChar"/>
+        </w:rPr>
+        <w:t xml:space="preserve">## [15]  8.0  8.5  9.0  9.5 10.0 10.5 11.0 11.5 12.0</w:t>
       </w:r>
     </w:p>
     <w:p>
@@ -918,6 +959,493 @@
         <w:pStyle w:val="Compact"/>
         <w:numPr>
           <w:numId w:val="1008"/>
+          <w:ilvl w:val="0"/>
+        </w:numPr>
+      </w:pPr>
+      <w:r>
+        <w:t xml:space="preserve">1, 8, 27, 64, …, 1000</w:t>
+      </w:r>
+    </w:p>
+    <w:p>
+      <w:pPr>
+        <w:pStyle w:val="SourceCode"/>
+      </w:pPr>
+      <w:r>
+        <w:rPr>
+          <w:rStyle w:val="KeywordTok"/>
+        </w:rPr>
+        <w:t xml:space="preserve">seq</w:t>
+      </w:r>
+      <w:r>
+        <w:rPr>
+          <w:rStyle w:val="NormalTok"/>
+        </w:rPr>
+        <w:t xml:space="preserve">(</w:t>
+      </w:r>
+      <w:r>
+        <w:rPr>
+          <w:rStyle w:val="DataTypeTok"/>
+        </w:rPr>
+        <w:t xml:space="preserve">from =</w:t>
+      </w:r>
+      <w:r>
+        <w:rPr>
+          <w:rStyle w:val="NormalTok"/>
+        </w:rPr>
+        <w:t xml:space="preserve"> </w:t>
+      </w:r>
+      <w:r>
+        <w:rPr>
+          <w:rStyle w:val="DecValTok"/>
+        </w:rPr>
+        <w:t xml:space="preserve">1</w:t>
+      </w:r>
+      <w:r>
+        <w:rPr>
+          <w:rStyle w:val="NormalTok"/>
+        </w:rPr>
+        <w:t xml:space="preserve">, </w:t>
+      </w:r>
+      <w:r>
+        <w:rPr>
+          <w:rStyle w:val="DataTypeTok"/>
+        </w:rPr>
+        <w:t xml:space="preserve">to =</w:t>
+      </w:r>
+      <w:r>
+        <w:rPr>
+          <w:rStyle w:val="NormalTok"/>
+        </w:rPr>
+        <w:t xml:space="preserve"> </w:t>
+      </w:r>
+      <w:r>
+        <w:rPr>
+          <w:rStyle w:val="DecValTok"/>
+        </w:rPr>
+        <w:t xml:space="preserve">10</w:t>
+      </w:r>
+      <w:r>
+        <w:rPr>
+          <w:rStyle w:val="NormalTok"/>
+        </w:rPr>
+        <w:t xml:space="preserve">, </w:t>
+      </w:r>
+      <w:r>
+        <w:rPr>
+          <w:rStyle w:val="DataTypeTok"/>
+        </w:rPr>
+        <w:t xml:space="preserve">by =</w:t>
+      </w:r>
+      <w:r>
+        <w:rPr>
+          <w:rStyle w:val="NormalTok"/>
+        </w:rPr>
+        <w:t xml:space="preserve"> </w:t>
+      </w:r>
+      <w:r>
+        <w:rPr>
+          <w:rStyle w:val="DecValTok"/>
+        </w:rPr>
+        <w:t xml:space="preserve">1</w:t>
+      </w:r>
+      <w:r>
+        <w:rPr>
+          <w:rStyle w:val="NormalTok"/>
+        </w:rPr>
+        <w:t xml:space="preserve">)</w:t>
+      </w:r>
+      <w:r>
+        <w:rPr>
+          <w:rStyle w:val="OperatorTok"/>
+        </w:rPr>
+        <w:t xml:space="preserve">^</w:t>
+      </w:r>
+      <w:r>
+        <w:rPr>
+          <w:rStyle w:val="DecValTok"/>
+        </w:rPr>
+        <w:t xml:space="preserve">3</w:t>
+      </w:r>
+    </w:p>
+    <w:p>
+      <w:pPr>
+        <w:pStyle w:val="SourceCode"/>
+      </w:pPr>
+      <w:r>
+        <w:rPr>
+          <w:rStyle w:val="VerbatimChar"/>
+        </w:rPr>
+        <w:t xml:space="preserve">##  [1]    1    8   27   64  125  216  343  512  729 1000</w:t>
+      </w:r>
+    </w:p>
+    <w:p>
+      <w:pPr>
+        <w:pStyle w:val="Compact"/>
+        <w:numPr>
+          <w:numId w:val="1009"/>
+          <w:ilvl w:val="0"/>
+        </w:numPr>
+      </w:pPr>
+      <w:r>
+        <w:t xml:space="preserve">1, -1/2, 1/3, -1/4, …, -1/100</w:t>
+      </w:r>
+    </w:p>
+    <w:p>
+      <w:pPr>
+        <w:pStyle w:val="SourceCode"/>
+      </w:pPr>
+      <w:r>
+        <w:rPr>
+          <w:rStyle w:val="KeywordTok"/>
+        </w:rPr>
+        <w:t xml:space="preserve">library</w:t>
+      </w:r>
+      <w:r>
+        <w:rPr>
+          <w:rStyle w:val="NormalTok"/>
+        </w:rPr>
+        <w:t xml:space="preserve">(MASS)</w:t>
+      </w:r>
+      <w:r>
+        <w:br w:type="textWrapping"/>
+      </w:r>
+      <w:r>
+        <w:rPr>
+          <w:rStyle w:val="KeywordTok"/>
+        </w:rPr>
+        <w:t xml:space="preserve">as.fractions</w:t>
+      </w:r>
+      <w:r>
+        <w:rPr>
+          <w:rStyle w:val="NormalTok"/>
+        </w:rPr>
+        <w:t xml:space="preserve">(</w:t>
+      </w:r>
+      <w:r>
+        <w:rPr>
+          <w:rStyle w:val="OperatorTok"/>
+        </w:rPr>
+        <w:t xml:space="preserve">-</w:t>
+      </w:r>
+      <w:r>
+        <w:rPr>
+          <w:rStyle w:val="NormalTok"/>
+        </w:rPr>
+        <w:t xml:space="preserve">(</w:t>
+      </w:r>
+      <w:r>
+        <w:rPr>
+          <w:rStyle w:val="KeywordTok"/>
+        </w:rPr>
+        <w:t xml:space="preserve">seq</w:t>
+      </w:r>
+      <w:r>
+        <w:rPr>
+          <w:rStyle w:val="NormalTok"/>
+        </w:rPr>
+        <w:t xml:space="preserve">(</w:t>
+      </w:r>
+      <w:r>
+        <w:rPr>
+          <w:rStyle w:val="DataTypeTok"/>
+        </w:rPr>
+        <w:t xml:space="preserve">from =</w:t>
+      </w:r>
+      <w:r>
+        <w:rPr>
+          <w:rStyle w:val="NormalTok"/>
+        </w:rPr>
+        <w:t xml:space="preserve"> </w:t>
+      </w:r>
+      <w:r>
+        <w:rPr>
+          <w:rStyle w:val="OperatorTok"/>
+        </w:rPr>
+        <w:t xml:space="preserve">-</w:t>
+      </w:r>
+      <w:r>
+        <w:rPr>
+          <w:rStyle w:val="DecValTok"/>
+        </w:rPr>
+        <w:t xml:space="preserve">1</w:t>
+      </w:r>
+      <w:r>
+        <w:rPr>
+          <w:rStyle w:val="NormalTok"/>
+        </w:rPr>
+        <w:t xml:space="preserve">, </w:t>
+      </w:r>
+      <w:r>
+        <w:rPr>
+          <w:rStyle w:val="DataTypeTok"/>
+        </w:rPr>
+        <w:t xml:space="preserve">to =</w:t>
+      </w:r>
+      <w:r>
+        <w:rPr>
+          <w:rStyle w:val="NormalTok"/>
+        </w:rPr>
+        <w:t xml:space="preserve"> </w:t>
+      </w:r>
+      <w:r>
+        <w:rPr>
+          <w:rStyle w:val="DecValTok"/>
+        </w:rPr>
+        <w:t xml:space="preserve">1</w:t>
+      </w:r>
+      <w:r>
+        <w:rPr>
+          <w:rStyle w:val="NormalTok"/>
+        </w:rPr>
+        <w:t xml:space="preserve">, </w:t>
+      </w:r>
+      <w:r>
+        <w:rPr>
+          <w:rStyle w:val="DataTypeTok"/>
+        </w:rPr>
+        <w:t xml:space="preserve">by =</w:t>
+      </w:r>
+      <w:r>
+        <w:rPr>
+          <w:rStyle w:val="NormalTok"/>
+        </w:rPr>
+        <w:t xml:space="preserve"> </w:t>
+      </w:r>
+      <w:r>
+        <w:rPr>
+          <w:rStyle w:val="DecValTok"/>
+        </w:rPr>
+        <w:t xml:space="preserve">2</w:t>
+      </w:r>
+      <w:r>
+        <w:rPr>
+          <w:rStyle w:val="NormalTok"/>
+        </w:rPr>
+        <w:t xml:space="preserve">)</w:t>
+      </w:r>
+      <w:r>
+        <w:rPr>
+          <w:rStyle w:val="OperatorTok"/>
+        </w:rPr>
+        <w:t xml:space="preserve">/</w:t>
+      </w:r>
+      <w:r>
+        <w:rPr>
+          <w:rStyle w:val="KeywordTok"/>
+        </w:rPr>
+        <w:t xml:space="preserve">seq</w:t>
+      </w:r>
+      <w:r>
+        <w:rPr>
+          <w:rStyle w:val="NormalTok"/>
+        </w:rPr>
+        <w:t xml:space="preserve">(</w:t>
+      </w:r>
+      <w:r>
+        <w:rPr>
+          <w:rStyle w:val="DataTypeTok"/>
+        </w:rPr>
+        <w:t xml:space="preserve">from =</w:t>
+      </w:r>
+      <w:r>
+        <w:rPr>
+          <w:rStyle w:val="NormalTok"/>
+        </w:rPr>
+        <w:t xml:space="preserve"> </w:t>
+      </w:r>
+      <w:r>
+        <w:rPr>
+          <w:rStyle w:val="DecValTok"/>
+        </w:rPr>
+        <w:t xml:space="preserve">1</w:t>
+      </w:r>
+      <w:r>
+        <w:rPr>
+          <w:rStyle w:val="NormalTok"/>
+        </w:rPr>
+        <w:t xml:space="preserve">, </w:t>
+      </w:r>
+      <w:r>
+        <w:rPr>
+          <w:rStyle w:val="DataTypeTok"/>
+        </w:rPr>
+        <w:t xml:space="preserve">to =</w:t>
+      </w:r>
+      <w:r>
+        <w:rPr>
+          <w:rStyle w:val="NormalTok"/>
+        </w:rPr>
+        <w:t xml:space="preserve"> </w:t>
+      </w:r>
+      <w:r>
+        <w:rPr>
+          <w:rStyle w:val="DecValTok"/>
+        </w:rPr>
+        <w:t xml:space="preserve">100</w:t>
+      </w:r>
+      <w:r>
+        <w:rPr>
+          <w:rStyle w:val="NormalTok"/>
+        </w:rPr>
+        <w:t xml:space="preserve">, </w:t>
+      </w:r>
+      <w:r>
+        <w:rPr>
+          <w:rStyle w:val="DataTypeTok"/>
+        </w:rPr>
+        <w:t xml:space="preserve">by =</w:t>
+      </w:r>
+      <w:r>
+        <w:rPr>
+          <w:rStyle w:val="NormalTok"/>
+        </w:rPr>
+        <w:t xml:space="preserve"> </w:t>
+      </w:r>
+      <w:r>
+        <w:rPr>
+          <w:rStyle w:val="DecValTok"/>
+        </w:rPr>
+        <w:t xml:space="preserve">1</w:t>
+      </w:r>
+      <w:r>
+        <w:rPr>
+          <w:rStyle w:val="NormalTok"/>
+        </w:rPr>
+        <w:t xml:space="preserve">)))</w:t>
+      </w:r>
+    </w:p>
+    <w:p>
+      <w:pPr>
+        <w:pStyle w:val="SourceCode"/>
+      </w:pPr>
+      <w:r>
+        <w:rPr>
+          <w:rStyle w:val="VerbatimChar"/>
+        </w:rPr>
+        <w:t xml:space="preserve">##   [1]      1   -1/2    1/3   -1/4    1/5   -1/6    1/7   -1/8    1/9  -1/10</w:t>
+      </w:r>
+      <w:r>
+        <w:br w:type="textWrapping"/>
+      </w:r>
+      <w:r>
+        <w:rPr>
+          <w:rStyle w:val="VerbatimChar"/>
+        </w:rPr>
+        <w:t xml:space="preserve">##  [11]   1/11  -1/12   1/13  -1/14   1/15  -1/16   1/17  -1/18   1/19  -1/20</w:t>
+      </w:r>
+      <w:r>
+        <w:br w:type="textWrapping"/>
+      </w:r>
+      <w:r>
+        <w:rPr>
+          <w:rStyle w:val="VerbatimChar"/>
+        </w:rPr>
+        <w:t xml:space="preserve">##  [21]   1/21  -1/22   1/23  -1/24   1/25  -1/26   1/27  -1/28   1/29  -1/30</w:t>
+      </w:r>
+      <w:r>
+        <w:br w:type="textWrapping"/>
+      </w:r>
+      <w:r>
+        <w:rPr>
+          <w:rStyle w:val="VerbatimChar"/>
+        </w:rPr>
+        <w:t xml:space="preserve">##  [31]   1/31  -1/32   1/33  -1/34   1/35  -1/36   1/37  -1/38   1/39  -1/40</w:t>
+      </w:r>
+      <w:r>
+        <w:br w:type="textWrapping"/>
+      </w:r>
+      <w:r>
+        <w:rPr>
+          <w:rStyle w:val="VerbatimChar"/>
+        </w:rPr>
+        <w:t xml:space="preserve">##  [41]   1/41  -1/42   1/43  -1/44   1/45  -1/46   1/47  -1/48   1/49  -1/50</w:t>
+      </w:r>
+      <w:r>
+        <w:br w:type="textWrapping"/>
+      </w:r>
+      <w:r>
+        <w:rPr>
+          <w:rStyle w:val="VerbatimChar"/>
+        </w:rPr>
+        <w:t xml:space="preserve">##  [51]   1/51  -1/52   1/53  -1/54   1/55  -1/56   1/57  -1/58   1/59  -1/60</w:t>
+      </w:r>
+      <w:r>
+        <w:br w:type="textWrapping"/>
+      </w:r>
+      <w:r>
+        <w:rPr>
+          <w:rStyle w:val="VerbatimChar"/>
+        </w:rPr>
+        <w:t xml:space="preserve">##  [61]   1/61  -1/62   1/63  -1/64   1/65  -1/66   1/67  -1/68   1/69  -1/70</w:t>
+      </w:r>
+      <w:r>
+        <w:br w:type="textWrapping"/>
+      </w:r>
+      <w:r>
+        <w:rPr>
+          <w:rStyle w:val="VerbatimChar"/>
+        </w:rPr>
+        <w:t xml:space="preserve">##  [71]   1/71  -1/72   1/73  -1/74   1/75  -1/76   1/77  -1/78   1/79  -1/80</w:t>
+      </w:r>
+      <w:r>
+        <w:br w:type="textWrapping"/>
+      </w:r>
+      <w:r>
+        <w:rPr>
+          <w:rStyle w:val="VerbatimChar"/>
+        </w:rPr>
+        <w:t xml:space="preserve">##  [81]   1/81  -1/82   1/83  -1/84   1/85  -1/86   1/87  -1/88   1/89  -1/90</w:t>
+      </w:r>
+      <w:r>
+        <w:br w:type="textWrapping"/>
+      </w:r>
+      <w:r>
+        <w:rPr>
+          <w:rStyle w:val="VerbatimChar"/>
+        </w:rPr>
+        <w:t xml:space="preserve">##  [91]   1/91  -1/92   1/93  -1/94   1/95  -1/96   1/97  -1/98   1/99 -1/100</w:t>
+      </w:r>
+    </w:p>
+    <w:p>
+      <w:pPr>
+        <w:numPr>
+          <w:numId w:val="1010"/>
+          <w:ilvl w:val="0"/>
+        </w:numPr>
+      </w:pPr>
+      <w:r>
+        <w:t xml:space="preserve">1, 0, 3, 0, 5, 0, 7, 0, …, 0, 49</w:t>
+      </w:r>
+    </w:p>
+    <w:p>
+      <w:pPr>
+        <w:pStyle w:val="Compact"/>
+        <w:numPr>
+          <w:numId w:val="1010"/>
+          <w:ilvl w:val="0"/>
+        </w:numPr>
+      </w:pPr>
+      <w:r>
+        <w:t xml:space="preserve">1, 3, 6, 10, 15, …, 210 (Hint: ?cumsum)</w:t>
+      </w:r>
+    </w:p>
+    <w:p>
+      <w:pPr>
+        <w:pStyle w:val="Compact"/>
+        <w:numPr>
+          <w:numId w:val="1010"/>
+          <w:ilvl w:val="0"/>
+        </w:numPr>
+      </w:pPr>
+      <w:r>
+        <w:t xml:space="preserve">1, 2, 2, 3, 3, 3, …, 10, 10, 10, 10, 10, 10, 10, 10, 10, 10 (Hint: ?rep)</w:t>
+      </w:r>
+    </w:p>
+    <w:p>
+      <w:pPr>
+        <w:pStyle w:val="Compact"/>
+        <w:numPr>
+          <w:numId w:val="1011"/>
           <w:ilvl w:val="0"/>
         </w:numPr>
       </w:pPr>
@@ -1051,7 +1579,7 @@
       <w:pPr>
         <w:pStyle w:val="Compact"/>
         <w:numPr>
-          <w:numId w:val="1008"/>
+          <w:numId w:val="1011"/>
           <w:ilvl w:val="0"/>
         </w:numPr>
       </w:pPr>
@@ -1079,7 +1607,7 @@
       <w:pPr>
         <w:pStyle w:val="Compact"/>
         <w:numPr>
-          <w:numId w:val="1009"/>
+          <w:numId w:val="1012"/>
           <w:ilvl w:val="0"/>
         </w:numPr>
       </w:pPr>
@@ -1106,7 +1634,7 @@
       <w:pPr>
         <w:pStyle w:val="Compact"/>
         <w:numPr>
-          <w:numId w:val="1009"/>
+          <w:numId w:val="1012"/>
           <w:ilvl w:val="0"/>
         </w:numPr>
       </w:pPr>
@@ -1139,7 +1667,7 @@
       <w:pPr>
         <w:pStyle w:val="Compact"/>
         <w:numPr>
-          <w:numId w:val="1009"/>
+          <w:numId w:val="1012"/>
           <w:ilvl w:val="0"/>
         </w:numPr>
       </w:pPr>
@@ -1196,7 +1724,7 @@
       <w:pPr>
         <w:pStyle w:val="Compact"/>
         <w:numPr>
-          <w:numId w:val="1009"/>
+          <w:numId w:val="1012"/>
           <w:ilvl w:val="0"/>
         </w:numPr>
       </w:pPr>
@@ -1214,7 +1742,7 @@
       <w:pPr>
         <w:pStyle w:val="Compact"/>
         <w:numPr>
-          <w:numId w:val="1010"/>
+          <w:numId w:val="1013"/>
           <w:ilvl w:val="0"/>
         </w:numPr>
       </w:pPr>
@@ -1232,7 +1760,7 @@
       <w:pPr>
         <w:pStyle w:val="Compact"/>
         <w:numPr>
-          <w:numId w:val="1010"/>
+          <w:numId w:val="1013"/>
           <w:ilvl w:val="0"/>
         </w:numPr>
       </w:pPr>
@@ -1244,7 +1772,7 @@
       <w:pPr>
         <w:pStyle w:val="Compact"/>
         <w:numPr>
-          <w:numId w:val="1010"/>
+          <w:numId w:val="1013"/>
           <w:ilvl w:val="0"/>
         </w:numPr>
       </w:pPr>
@@ -1256,7 +1784,7 @@
       <w:pPr>
         <w:pStyle w:val="Compact"/>
         <w:numPr>
-          <w:numId w:val="1010"/>
+          <w:numId w:val="1013"/>
           <w:ilvl w:val="0"/>
         </w:numPr>
       </w:pPr>
@@ -1393,7 +1921,7 @@
     </w:lvl>
   </w:abstractNum>
   <w:abstractNum w:abstractNumId="990">
-    <w:nsid w:val="b1d79dc0"/>
+    <w:nsid w:val="b7b26cb5"/>
     <w:multiLevelType w:val="multilevel"/>
     <w:lvl w:ilvl="0">
       <w:numFmt w:val="bullet"/>
@@ -1474,7 +2002,7 @@
     </w:lvl>
   </w:abstractNum>
   <w:abstractNum w:abstractNumId="99411">
-    <w:nsid w:val="96e6c53f"/>
+    <w:nsid w:val="52fecac3"/>
     <w:multiLevelType w:val="multilevel"/>
     <w:lvl w:ilvl="0">
       <w:start w:val="1"/>
@@ -1562,7 +2090,7 @@
     </w:lvl>
   </w:abstractNum>
   <w:abstractNum w:abstractNumId="99412">
-    <w:nsid w:val="499a802d"/>
+    <w:nsid w:val="5a8b79dd"/>
     <w:multiLevelType w:val="multilevel"/>
     <w:lvl w:ilvl="0">
       <w:start w:val="2"/>
@@ -1650,7 +2178,7 @@
     </w:lvl>
   </w:abstractNum>
   <w:abstractNum w:abstractNumId="99413">
-    <w:nsid w:val="83c60c8b"/>
+    <w:nsid w:val="5569632e"/>
     <w:multiLevelType w:val="multilevel"/>
     <w:lvl w:ilvl="0">
       <w:start w:val="3"/>
@@ -1738,7 +2266,7 @@
     </w:lvl>
   </w:abstractNum>
   <w:abstractNum w:abstractNumId="99414">
-    <w:nsid w:val="3710d92a"/>
+    <w:nsid w:val="55fd63c2"/>
     <w:multiLevelType w:val="multilevel"/>
     <w:lvl w:ilvl="0">
       <w:start w:val="4"/>
@@ -1826,7 +2354,7 @@
     </w:lvl>
   </w:abstractNum>
   <w:abstractNum w:abstractNumId="99721">
-    <w:nsid w:val="d2b2ddbb"/>
+    <w:nsid w:val="64a98b07"/>
     <w:multiLevelType w:val="multilevel"/>
     <w:lvl w:ilvl="0">
       <w:start w:val="1"/>
@@ -1902,6 +2430,270 @@
     </w:lvl>
     <w:lvl w:ilvl="6">
       <w:start w:val="1"/>
+      <w:numFmt w:val="lowerLetter"/>
+      <w:lvlText w:val="%7)"/>
+      <w:lvlJc w:val="left"/>
+      <w:pPr>
+        <w:tabs>
+          <w:tab w:val="num" w:pos="4320"/>
+        </w:tabs>
+        <w:ind w:left="4800" w:hanging="480"/>
+      </w:pPr>
+    </w:lvl>
+  </w:abstractNum>
+  <w:abstractNum w:abstractNumId="99723">
+    <w:nsid w:val="f8a14b58"/>
+    <w:multiLevelType w:val="multilevel"/>
+    <w:lvl w:ilvl="0">
+      <w:start w:val="3"/>
+      <w:numFmt w:val="lowerLetter"/>
+      <w:lvlText w:val="%1)"/>
+      <w:lvlJc w:val="left"/>
+      <w:pPr>
+        <w:tabs>
+          <w:tab w:val="num" w:pos="0"/>
+        </w:tabs>
+        <w:ind w:left="480" w:hanging="480"/>
+      </w:pPr>
+    </w:lvl>
+    <w:lvl w:ilvl="1">
+      <w:start w:val="3"/>
+      <w:numFmt w:val="lowerLetter"/>
+      <w:lvlText w:val="%2)"/>
+      <w:lvlJc w:val="left"/>
+      <w:pPr>
+        <w:tabs>
+          <w:tab w:val="num" w:pos="720"/>
+        </w:tabs>
+        <w:ind w:left="1200" w:hanging="480"/>
+      </w:pPr>
+    </w:lvl>
+    <w:lvl w:ilvl="2">
+      <w:start w:val="3"/>
+      <w:numFmt w:val="lowerLetter"/>
+      <w:lvlText w:val="%3)"/>
+      <w:lvlJc w:val="left"/>
+      <w:pPr>
+        <w:tabs>
+          <w:tab w:val="num" w:pos="1440"/>
+        </w:tabs>
+        <w:ind w:left="1920" w:hanging="480"/>
+      </w:pPr>
+    </w:lvl>
+    <w:lvl w:ilvl="3">
+      <w:start w:val="3"/>
+      <w:numFmt w:val="lowerLetter"/>
+      <w:lvlText w:val="%4)"/>
+      <w:lvlJc w:val="left"/>
+      <w:pPr>
+        <w:tabs>
+          <w:tab w:val="num" w:pos="2160"/>
+        </w:tabs>
+        <w:ind w:left="2640" w:hanging="480"/>
+      </w:pPr>
+    </w:lvl>
+    <w:lvl w:ilvl="4">
+      <w:start w:val="3"/>
+      <w:numFmt w:val="lowerLetter"/>
+      <w:lvlText w:val="%5)"/>
+      <w:lvlJc w:val="left"/>
+      <w:pPr>
+        <w:tabs>
+          <w:tab w:val="num" w:pos="2880"/>
+        </w:tabs>
+        <w:ind w:left="3360" w:hanging="480"/>
+      </w:pPr>
+    </w:lvl>
+    <w:lvl w:ilvl="5">
+      <w:start w:val="3"/>
+      <w:numFmt w:val="lowerLetter"/>
+      <w:lvlText w:val="%6)"/>
+      <w:lvlJc w:val="left"/>
+      <w:pPr>
+        <w:tabs>
+          <w:tab w:val="num" w:pos="3600"/>
+        </w:tabs>
+        <w:ind w:left="4080" w:hanging="480"/>
+      </w:pPr>
+    </w:lvl>
+    <w:lvl w:ilvl="6">
+      <w:start w:val="3"/>
+      <w:numFmt w:val="lowerLetter"/>
+      <w:lvlText w:val="%7)"/>
+      <w:lvlJc w:val="left"/>
+      <w:pPr>
+        <w:tabs>
+          <w:tab w:val="num" w:pos="4320"/>
+        </w:tabs>
+        <w:ind w:left="4800" w:hanging="480"/>
+      </w:pPr>
+    </w:lvl>
+  </w:abstractNum>
+  <w:abstractNum w:abstractNumId="99724">
+    <w:nsid w:val="d1325292"/>
+    <w:multiLevelType w:val="multilevel"/>
+    <w:lvl w:ilvl="0">
+      <w:start w:val="4"/>
+      <w:numFmt w:val="lowerLetter"/>
+      <w:lvlText w:val="%1)"/>
+      <w:lvlJc w:val="left"/>
+      <w:pPr>
+        <w:tabs>
+          <w:tab w:val="num" w:pos="0"/>
+        </w:tabs>
+        <w:ind w:left="480" w:hanging="480"/>
+      </w:pPr>
+    </w:lvl>
+    <w:lvl w:ilvl="1">
+      <w:start w:val="4"/>
+      <w:numFmt w:val="lowerLetter"/>
+      <w:lvlText w:val="%2)"/>
+      <w:lvlJc w:val="left"/>
+      <w:pPr>
+        <w:tabs>
+          <w:tab w:val="num" w:pos="720"/>
+        </w:tabs>
+        <w:ind w:left="1200" w:hanging="480"/>
+      </w:pPr>
+    </w:lvl>
+    <w:lvl w:ilvl="2">
+      <w:start w:val="4"/>
+      <w:numFmt w:val="lowerLetter"/>
+      <w:lvlText w:val="%3)"/>
+      <w:lvlJc w:val="left"/>
+      <w:pPr>
+        <w:tabs>
+          <w:tab w:val="num" w:pos="1440"/>
+        </w:tabs>
+        <w:ind w:left="1920" w:hanging="480"/>
+      </w:pPr>
+    </w:lvl>
+    <w:lvl w:ilvl="3">
+      <w:start w:val="4"/>
+      <w:numFmt w:val="lowerLetter"/>
+      <w:lvlText w:val="%4)"/>
+      <w:lvlJc w:val="left"/>
+      <w:pPr>
+        <w:tabs>
+          <w:tab w:val="num" w:pos="2160"/>
+        </w:tabs>
+        <w:ind w:left="2640" w:hanging="480"/>
+      </w:pPr>
+    </w:lvl>
+    <w:lvl w:ilvl="4">
+      <w:start w:val="4"/>
+      <w:numFmt w:val="lowerLetter"/>
+      <w:lvlText w:val="%5)"/>
+      <w:lvlJc w:val="left"/>
+      <w:pPr>
+        <w:tabs>
+          <w:tab w:val="num" w:pos="2880"/>
+        </w:tabs>
+        <w:ind w:left="3360" w:hanging="480"/>
+      </w:pPr>
+    </w:lvl>
+    <w:lvl w:ilvl="5">
+      <w:start w:val="4"/>
+      <w:numFmt w:val="lowerLetter"/>
+      <w:lvlText w:val="%6)"/>
+      <w:lvlJc w:val="left"/>
+      <w:pPr>
+        <w:tabs>
+          <w:tab w:val="num" w:pos="3600"/>
+        </w:tabs>
+        <w:ind w:left="4080" w:hanging="480"/>
+      </w:pPr>
+    </w:lvl>
+    <w:lvl w:ilvl="6">
+      <w:start w:val="4"/>
+      <w:numFmt w:val="lowerLetter"/>
+      <w:lvlText w:val="%7)"/>
+      <w:lvlJc w:val="left"/>
+      <w:pPr>
+        <w:tabs>
+          <w:tab w:val="num" w:pos="4320"/>
+        </w:tabs>
+        <w:ind w:left="4800" w:hanging="480"/>
+      </w:pPr>
+    </w:lvl>
+  </w:abstractNum>
+  <w:abstractNum w:abstractNumId="99725">
+    <w:nsid w:val="4722e33c"/>
+    <w:multiLevelType w:val="multilevel"/>
+    <w:lvl w:ilvl="0">
+      <w:start w:val="5"/>
+      <w:numFmt w:val="lowerLetter"/>
+      <w:lvlText w:val="%1)"/>
+      <w:lvlJc w:val="left"/>
+      <w:pPr>
+        <w:tabs>
+          <w:tab w:val="num" w:pos="0"/>
+        </w:tabs>
+        <w:ind w:left="480" w:hanging="480"/>
+      </w:pPr>
+    </w:lvl>
+    <w:lvl w:ilvl="1">
+      <w:start w:val="5"/>
+      <w:numFmt w:val="lowerLetter"/>
+      <w:lvlText w:val="%2)"/>
+      <w:lvlJc w:val="left"/>
+      <w:pPr>
+        <w:tabs>
+          <w:tab w:val="num" w:pos="720"/>
+        </w:tabs>
+        <w:ind w:left="1200" w:hanging="480"/>
+      </w:pPr>
+    </w:lvl>
+    <w:lvl w:ilvl="2">
+      <w:start w:val="5"/>
+      <w:numFmt w:val="lowerLetter"/>
+      <w:lvlText w:val="%3)"/>
+      <w:lvlJc w:val="left"/>
+      <w:pPr>
+        <w:tabs>
+          <w:tab w:val="num" w:pos="1440"/>
+        </w:tabs>
+        <w:ind w:left="1920" w:hanging="480"/>
+      </w:pPr>
+    </w:lvl>
+    <w:lvl w:ilvl="3">
+      <w:start w:val="5"/>
+      <w:numFmt w:val="lowerLetter"/>
+      <w:lvlText w:val="%4)"/>
+      <w:lvlJc w:val="left"/>
+      <w:pPr>
+        <w:tabs>
+          <w:tab w:val="num" w:pos="2160"/>
+        </w:tabs>
+        <w:ind w:left="2640" w:hanging="480"/>
+      </w:pPr>
+    </w:lvl>
+    <w:lvl w:ilvl="4">
+      <w:start w:val="5"/>
+      <w:numFmt w:val="lowerLetter"/>
+      <w:lvlText w:val="%5)"/>
+      <w:lvlJc w:val="left"/>
+      <w:pPr>
+        <w:tabs>
+          <w:tab w:val="num" w:pos="2880"/>
+        </w:tabs>
+        <w:ind w:left="3360" w:hanging="480"/>
+      </w:pPr>
+    </w:lvl>
+    <w:lvl w:ilvl="5">
+      <w:start w:val="5"/>
+      <w:numFmt w:val="lowerLetter"/>
+      <w:lvlText w:val="%6)"/>
+      <w:lvlJc w:val="left"/>
+      <w:pPr>
+        <w:tabs>
+          <w:tab w:val="num" w:pos="3600"/>
+        </w:tabs>
+        <w:ind w:left="4080" w:hanging="480"/>
+      </w:pPr>
+    </w:lvl>
+    <w:lvl w:ilvl="6">
+      <w:start w:val="5"/>
       <w:numFmt w:val="lowerLetter"/>
       <w:lvlText w:val="%7)"/>
       <w:lvlJc w:val="left"/>
@@ -2088,6 +2880,78 @@
     </w:lvlOverride>
   </w:num>
   <w:num w:numId="1008">
+    <w:abstractNumId w:val="99723"/>
+    <w:lvlOverride w:ilvl="0">
+      <w:startOverride w:val="3"/>
+    </w:lvlOverride>
+    <w:lvlOverride w:ilvl="1">
+      <w:startOverride w:val="3"/>
+    </w:lvlOverride>
+    <w:lvlOverride w:ilvl="2">
+      <w:startOverride w:val="3"/>
+    </w:lvlOverride>
+    <w:lvlOverride w:ilvl="3">
+      <w:startOverride w:val="3"/>
+    </w:lvlOverride>
+    <w:lvlOverride w:ilvl="4">
+      <w:startOverride w:val="3"/>
+    </w:lvlOverride>
+    <w:lvlOverride w:ilvl="5">
+      <w:startOverride w:val="3"/>
+    </w:lvlOverride>
+    <w:lvlOverride w:ilvl="6">
+      <w:startOverride w:val="3"/>
+    </w:lvlOverride>
+  </w:num>
+  <w:num w:numId="1009">
+    <w:abstractNumId w:val="99724"/>
+    <w:lvlOverride w:ilvl="0">
+      <w:startOverride w:val="4"/>
+    </w:lvlOverride>
+    <w:lvlOverride w:ilvl="1">
+      <w:startOverride w:val="4"/>
+    </w:lvlOverride>
+    <w:lvlOverride w:ilvl="2">
+      <w:startOverride w:val="4"/>
+    </w:lvlOverride>
+    <w:lvlOverride w:ilvl="3">
+      <w:startOverride w:val="4"/>
+    </w:lvlOverride>
+    <w:lvlOverride w:ilvl="4">
+      <w:startOverride w:val="4"/>
+    </w:lvlOverride>
+    <w:lvlOverride w:ilvl="5">
+      <w:startOverride w:val="4"/>
+    </w:lvlOverride>
+    <w:lvlOverride w:ilvl="6">
+      <w:startOverride w:val="4"/>
+    </w:lvlOverride>
+  </w:num>
+  <w:num w:numId="1010">
+    <w:abstractNumId w:val="99725"/>
+    <w:lvlOverride w:ilvl="0">
+      <w:startOverride w:val="5"/>
+    </w:lvlOverride>
+    <w:lvlOverride w:ilvl="1">
+      <w:startOverride w:val="5"/>
+    </w:lvlOverride>
+    <w:lvlOverride w:ilvl="2">
+      <w:startOverride w:val="5"/>
+    </w:lvlOverride>
+    <w:lvlOverride w:ilvl="3">
+      <w:startOverride w:val="5"/>
+    </w:lvlOverride>
+    <w:lvlOverride w:ilvl="4">
+      <w:startOverride w:val="5"/>
+    </w:lvlOverride>
+    <w:lvlOverride w:ilvl="5">
+      <w:startOverride w:val="5"/>
+    </w:lvlOverride>
+    <w:lvlOverride w:ilvl="6">
+      <w:startOverride w:val="5"/>
+    </w:lvlOverride>
+  </w:num>
+  <w:num w:numId="1011">
     <w:abstractNumId w:val="99413"/>
     <w:lvlOverride w:ilvl="0">
       <w:startOverride w:val="3"/>
@@ -2111,7 +2975,7 @@
       <w:startOverride w:val="3"/>
     </w:lvlOverride>
   </w:num>
-  <w:num w:numId="1009">
+  <w:num w:numId="1012">
     <w:abstractNumId w:val="99411"/>
     <w:lvlOverride w:ilvl="0">
       <w:startOverride w:val="1"/>
@@ -2135,7 +2999,7 @@
       <w:startOverride w:val="1"/>
     </w:lvlOverride>
   </w:num>
-  <w:num w:numId="1010">
+  <w:num w:numId="1013">
     <w:abstractNumId w:val="99721"/>
     <w:lvlOverride w:ilvl="0">
       <w:startOverride w:val="1"/>

</xml_diff>

<commit_message>
Almost doe 9/3/18 at noon. Have questions
</commit_message>
<xml_diff>
--- a/Assignments/Assignment1_20180827.docx
+++ b/Assignments/Assignment1_20180827.docx
@@ -178,6 +178,26 @@
         </w:rPr>
         <w:t xml:space="preserve">8</w:t>
       </w:r>
+      <w:r>
+        <w:br w:type="textWrapping"/>
+      </w:r>
+      <w:r>
+        <w:rPr>
+          <w:rStyle w:val="NormalTok"/>
+        </w:rPr>
+        <w:t xml:space="preserve">myAge</w:t>
+      </w:r>
+    </w:p>
+    <w:p>
+      <w:pPr>
+        <w:pStyle w:val="SourceCode"/>
+      </w:pPr>
+      <w:r>
+        <w:rPr>
+          <w:rStyle w:val="VerbatimChar"/>
+        </w:rPr>
+        <w:t xml:space="preserve">## [1] 356</w:t>
+      </w:r>
     </w:p>
     <w:p>
       <w:pPr>
@@ -368,9 +388,11 @@
       <w:r>
         <w:t xml:space="preserve">Copy and Paste MyAge into the console and press ENTER. What happens? Why?</w:t>
       </w:r>
-      <w:r>
-        <w:t xml:space="preserve"> </w:t>
-      </w:r>
+    </w:p>
+    <w:p>
+      <w:pPr>
+        <w:pStyle w:val="FirstParagraph"/>
+      </w:pPr>
       <w:r>
         <w:t xml:space="preserve">Console returened error</w:t>
       </w:r>
@@ -831,24 +853,14 @@
     </w:p>
     <w:p>
       <w:pPr>
+        <w:pStyle w:val="Compact"/>
         <w:numPr>
           <w:numId w:val="1007"/>
           <w:ilvl w:val="0"/>
         </w:numPr>
       </w:pPr>
       <w:r>
-        <w:t xml:space="preserve">the first non-negative integer powers of 2</w:t>
-      </w:r>
-    </w:p>
-    <w:p>
-      <w:pPr>
-        <w:numPr>
-          <w:numId w:val="1007"/>
-          <w:ilvl w:val="0"/>
-        </w:numPr>
-      </w:pPr>
-      <w:r>
-        <w:t xml:space="preserve">1, 1.5, 2, 2.5, …, 12</w:t>
+        <w:t xml:space="preserve">start with the first non-negative integer powers of 2</w:t>
       </w:r>
     </w:p>
     <w:p>
@@ -857,6 +869,24 @@
       </w:pPr>
       <w:r>
         <w:rPr>
+          <w:rStyle w:val="DecValTok"/>
+        </w:rPr>
+        <w:t xml:space="preserve">2</w:t>
+      </w:r>
+      <w:r>
+        <w:rPr>
+          <w:rStyle w:val="OperatorTok"/>
+        </w:rPr>
+        <w:t xml:space="preserve">^</w:t>
+      </w:r>
+      <w:r>
+        <w:rPr>
+          <w:rStyle w:val="NormalTok"/>
+        </w:rPr>
+        <w:t xml:space="preserve">(</w:t>
+      </w:r>
+      <w:r>
+        <w:rPr>
           <w:rStyle w:val="KeywordTok"/>
         </w:rPr>
         <w:t xml:space="preserve">seq</w:t>
@@ -865,13 +895,49 @@
         <w:rPr>
           <w:rStyle w:val="NormalTok"/>
         </w:rPr>
-        <w:t xml:space="preserve">( </w:t>
+        <w:t xml:space="preserve">(</w:t>
       </w:r>
       <w:r>
         <w:rPr>
           <w:rStyle w:val="DataTypeTok"/>
         </w:rPr>
-        <w:t xml:space="preserve">from =</w:t>
+        <w:t xml:space="preserve">from=</w:t>
+      </w:r>
+      <w:r>
+        <w:rPr>
+          <w:rStyle w:val="DecValTok"/>
+        </w:rPr>
+        <w:t xml:space="preserve">0</w:t>
+      </w:r>
+      <w:r>
+        <w:rPr>
+          <w:rStyle w:val="NormalTok"/>
+        </w:rPr>
+        <w:t xml:space="preserve">, </w:t>
+      </w:r>
+      <w:r>
+        <w:rPr>
+          <w:rStyle w:val="DataTypeTok"/>
+        </w:rPr>
+        <w:t xml:space="preserve">to=</w:t>
+      </w:r>
+      <w:r>
+        <w:rPr>
+          <w:rStyle w:val="DecValTok"/>
+        </w:rPr>
+        <w:t xml:space="preserve">8</w:t>
+      </w:r>
+      <w:r>
+        <w:rPr>
+          <w:rStyle w:val="NormalTok"/>
+        </w:rPr>
+        <w:t xml:space="preserve">, </w:t>
+      </w:r>
+      <w:r>
+        <w:rPr>
+          <w:rStyle w:val="DataTypeTok"/>
+        </w:rPr>
+        <w:t xml:space="preserve">by=</w:t>
       </w:r>
       <w:r>
         <w:rPr>
@@ -883,49 +949,59 @@
         <w:rPr>
           <w:rStyle w:val="NormalTok"/>
         </w:rPr>
-        <w:t xml:space="preserve">, </w:t>
-      </w:r>
-      <w:r>
-        <w:rPr>
-          <w:rStyle w:val="DataTypeTok"/>
-        </w:rPr>
-        <w:t xml:space="preserve">to =</w:t>
-      </w:r>
-      <w:r>
-        <w:rPr>
-          <w:rStyle w:val="NormalTok"/>
-        </w:rPr>
-        <w:t xml:space="preserve"> </w:t>
-      </w:r>
-      <w:r>
-        <w:rPr>
-          <w:rStyle w:val="DecValTok"/>
-        </w:rPr>
-        <w:t xml:space="preserve">12</w:t>
-      </w:r>
-      <w:r>
-        <w:rPr>
-          <w:rStyle w:val="NormalTok"/>
-        </w:rPr>
-        <w:t xml:space="preserve"> , </w:t>
-      </w:r>
-      <w:r>
-        <w:rPr>
-          <w:rStyle w:val="DataTypeTok"/>
-        </w:rPr>
-        <w:t xml:space="preserve">by =</w:t>
-      </w:r>
-      <w:r>
-        <w:rPr>
-          <w:rStyle w:val="NormalTok"/>
-        </w:rPr>
-        <w:t xml:space="preserve"> </w:t>
-      </w:r>
-      <w:r>
-        <w:rPr>
-          <w:rStyle w:val="FloatTok"/>
-        </w:rPr>
-        <w:t xml:space="preserve">0.5</w:t>
+        <w:t xml:space="preserve">))</w:t>
+      </w:r>
+    </w:p>
+    <w:p>
+      <w:pPr>
+        <w:pStyle w:val="SourceCode"/>
+      </w:pPr>
+      <w:r>
+        <w:rPr>
+          <w:rStyle w:val="VerbatimChar"/>
+        </w:rPr>
+        <w:t xml:space="preserve">## [1]   1   2   4   8  16  32  64 128 256</w:t>
+      </w:r>
+    </w:p>
+    <w:p>
+      <w:pPr>
+        <w:pStyle w:val="SourceCode"/>
+      </w:pPr>
+      <w:r>
+        <w:rPr>
+          <w:rStyle w:val="DecValTok"/>
+        </w:rPr>
+        <w:t xml:space="preserve">2</w:t>
+      </w:r>
+      <w:r>
+        <w:rPr>
+          <w:rStyle w:val="OperatorTok"/>
+        </w:rPr>
+        <w:t xml:space="preserve">^</w:t>
+      </w:r>
+      <w:r>
+        <w:rPr>
+          <w:rStyle w:val="NormalTok"/>
+        </w:rPr>
+        <w:t xml:space="preserve">(</w:t>
+      </w:r>
+      <w:r>
+        <w:rPr>
+          <w:rStyle w:val="DecValTok"/>
+        </w:rPr>
+        <w:t xml:space="preserve">0</w:t>
+      </w:r>
+      <w:r>
+        <w:rPr>
+          <w:rStyle w:val="OperatorTok"/>
+        </w:rPr>
+        <w:t xml:space="preserve">:</w:t>
+      </w:r>
+      <w:r>
+        <w:rPr>
+          <w:rStyle w:val="DecValTok"/>
+        </w:rPr>
+        <w:t xml:space="preserve">8</w:t>
       </w:r>
       <w:r>
         <w:rPr>
@@ -942,16 +1018,7 @@
         <w:rPr>
           <w:rStyle w:val="VerbatimChar"/>
         </w:rPr>
-        <w:t xml:space="preserve">##  [1]  1.0  1.5  2.0  2.5  3.0  3.5  4.0  4.5  5.0  5.5  6.0  6.5  7.0  7.5</w:t>
-      </w:r>
-      <w:r>
-        <w:br w:type="textWrapping"/>
-      </w:r>
-      <w:r>
-        <w:rPr>
-          <w:rStyle w:val="VerbatimChar"/>
-        </w:rPr>
-        <w:t xml:space="preserve">## [15]  8.0  8.5  9.0  9.5 10.0 10.5 11.0 11.5 12.0</w:t>
+        <w:t xml:space="preserve">## [1]   1   2   4   8  16  32  64 128 256</w:t>
       </w:r>
     </w:p>
     <w:p>
@@ -963,7 +1030,7 @@
         </w:numPr>
       </w:pPr>
       <w:r>
-        <w:t xml:space="preserve">1, 8, 27, 64, …, 1000</w:t>
+        <w:t xml:space="preserve">1, 1.5, 2, 2.5, …, 12</w:t>
       </w:r>
     </w:p>
     <w:p>
@@ -980,7 +1047,7 @@
         <w:rPr>
           <w:rStyle w:val="NormalTok"/>
         </w:rPr>
-        <w:t xml:space="preserve">(</w:t>
+        <w:t xml:space="preserve">( </w:t>
       </w:r>
       <w:r>
         <w:rPr>
@@ -990,12 +1057,6 @@
       </w:r>
       <w:r>
         <w:rPr>
-          <w:rStyle w:val="NormalTok"/>
-        </w:rPr>
-        <w:t xml:space="preserve"> </w:t>
-      </w:r>
-      <w:r>
-        <w:rPr>
           <w:rStyle w:val="DecValTok"/>
         </w:rPr>
         <w:t xml:space="preserve">1</w:t>
@@ -1022,13 +1083,13 @@
         <w:rPr>
           <w:rStyle w:val="DecValTok"/>
         </w:rPr>
-        <w:t xml:space="preserve">10</w:t>
-      </w:r>
-      <w:r>
-        <w:rPr>
-          <w:rStyle w:val="NormalTok"/>
-        </w:rPr>
-        <w:t xml:space="preserve">, </w:t>
+        <w:t xml:space="preserve">12</w:t>
+      </w:r>
+      <w:r>
+        <w:rPr>
+          <w:rStyle w:val="NormalTok"/>
+        </w:rPr>
+        <w:t xml:space="preserve"> , </w:t>
       </w:r>
       <w:r>
         <w:rPr>
@@ -1044,9 +1105,9 @@
       </w:r>
       <w:r>
         <w:rPr>
-          <w:rStyle w:val="DecValTok"/>
-        </w:rPr>
-        <w:t xml:space="preserve">1</w:t>
+          <w:rStyle w:val="FloatTok"/>
+        </w:rPr>
+        <w:t xml:space="preserve">0.5</w:t>
       </w:r>
       <w:r>
         <w:rPr>
@@ -1054,18 +1115,6 @@
         </w:rPr>
         <w:t xml:space="preserve">)</w:t>
       </w:r>
-      <w:r>
-        <w:rPr>
-          <w:rStyle w:val="OperatorTok"/>
-        </w:rPr>
-        <w:t xml:space="preserve">^</w:t>
-      </w:r>
-      <w:r>
-        <w:rPr>
-          <w:rStyle w:val="DecValTok"/>
-        </w:rPr>
-        <w:t xml:space="preserve">3</w:t>
-      </w:r>
     </w:p>
     <w:p>
       <w:pPr>
@@ -1075,7 +1124,16 @@
         <w:rPr>
           <w:rStyle w:val="VerbatimChar"/>
         </w:rPr>
-        <w:t xml:space="preserve">##  [1]    1    8   27   64  125  216  343  512  729 1000</w:t>
+        <w:t xml:space="preserve">##  [1]  1.0  1.5  2.0  2.5  3.0  3.5  4.0  4.5  5.0  5.5  6.0  6.5  7.0  7.5</w:t>
+      </w:r>
+      <w:r>
+        <w:br w:type="textWrapping"/>
+      </w:r>
+      <w:r>
+        <w:rPr>
+          <w:rStyle w:val="VerbatimChar"/>
+        </w:rPr>
+        <w:t xml:space="preserve">## [15]  8.0  8.5  9.0  9.5 10.0 10.5 11.0 11.5 12.0</w:t>
       </w:r>
     </w:p>
     <w:p>
@@ -1087,7 +1145,7 @@
         </w:numPr>
       </w:pPr>
       <w:r>
-        <w:t xml:space="preserve">1, -1/2, 1/3, -1/4, …, -1/100</w:t>
+        <w:t xml:space="preserve">1, 8, 27, 64, …, 1000</w:t>
       </w:r>
     </w:p>
     <w:p>
@@ -1098,22 +1156,7 @@
         <w:rPr>
           <w:rStyle w:val="KeywordTok"/>
         </w:rPr>
-        <w:t xml:space="preserve">library</w:t>
-      </w:r>
-      <w:r>
-        <w:rPr>
-          <w:rStyle w:val="NormalTok"/>
-        </w:rPr>
-        <w:t xml:space="preserve">(MASS)</w:t>
-      </w:r>
-      <w:r>
-        <w:br w:type="textWrapping"/>
-      </w:r>
-      <w:r>
-        <w:rPr>
-          <w:rStyle w:val="KeywordTok"/>
-        </w:rPr>
-        <w:t xml:space="preserve">as.fractions</w:t>
+        <w:t xml:space="preserve">seq</w:t>
       </w:r>
       <w:r>
         <w:rPr>
@@ -1123,195 +1166,87 @@
       </w:r>
       <w:r>
         <w:rPr>
+          <w:rStyle w:val="DataTypeTok"/>
+        </w:rPr>
+        <w:t xml:space="preserve">from =</w:t>
+      </w:r>
+      <w:r>
+        <w:rPr>
+          <w:rStyle w:val="NormalTok"/>
+        </w:rPr>
+        <w:t xml:space="preserve"> </w:t>
+      </w:r>
+      <w:r>
+        <w:rPr>
+          <w:rStyle w:val="DecValTok"/>
+        </w:rPr>
+        <w:t xml:space="preserve">1</w:t>
+      </w:r>
+      <w:r>
+        <w:rPr>
+          <w:rStyle w:val="NormalTok"/>
+        </w:rPr>
+        <w:t xml:space="preserve">, </w:t>
+      </w:r>
+      <w:r>
+        <w:rPr>
+          <w:rStyle w:val="DataTypeTok"/>
+        </w:rPr>
+        <w:t xml:space="preserve">to =</w:t>
+      </w:r>
+      <w:r>
+        <w:rPr>
+          <w:rStyle w:val="NormalTok"/>
+        </w:rPr>
+        <w:t xml:space="preserve"> </w:t>
+      </w:r>
+      <w:r>
+        <w:rPr>
+          <w:rStyle w:val="DecValTok"/>
+        </w:rPr>
+        <w:t xml:space="preserve">10</w:t>
+      </w:r>
+      <w:r>
+        <w:rPr>
+          <w:rStyle w:val="NormalTok"/>
+        </w:rPr>
+        <w:t xml:space="preserve">, </w:t>
+      </w:r>
+      <w:r>
+        <w:rPr>
+          <w:rStyle w:val="DataTypeTok"/>
+        </w:rPr>
+        <w:t xml:space="preserve">by =</w:t>
+      </w:r>
+      <w:r>
+        <w:rPr>
+          <w:rStyle w:val="NormalTok"/>
+        </w:rPr>
+        <w:t xml:space="preserve"> </w:t>
+      </w:r>
+      <w:r>
+        <w:rPr>
+          <w:rStyle w:val="DecValTok"/>
+        </w:rPr>
+        <w:t xml:space="preserve">1</w:t>
+      </w:r>
+      <w:r>
+        <w:rPr>
+          <w:rStyle w:val="NormalTok"/>
+        </w:rPr>
+        <w:t xml:space="preserve">)</w:t>
+      </w:r>
+      <w:r>
+        <w:rPr>
           <w:rStyle w:val="OperatorTok"/>
         </w:rPr>
-        <w:t xml:space="preserve">-</w:t>
-      </w:r>
-      <w:r>
-        <w:rPr>
-          <w:rStyle w:val="NormalTok"/>
-        </w:rPr>
-        <w:t xml:space="preserve">(</w:t>
-      </w:r>
-      <w:r>
-        <w:rPr>
-          <w:rStyle w:val="KeywordTok"/>
-        </w:rPr>
-        <w:t xml:space="preserve">seq</w:t>
-      </w:r>
-      <w:r>
-        <w:rPr>
-          <w:rStyle w:val="NormalTok"/>
-        </w:rPr>
-        <w:t xml:space="preserve">(</w:t>
-      </w:r>
-      <w:r>
-        <w:rPr>
-          <w:rStyle w:val="DataTypeTok"/>
-        </w:rPr>
-        <w:t xml:space="preserve">from =</w:t>
-      </w:r>
-      <w:r>
-        <w:rPr>
-          <w:rStyle w:val="NormalTok"/>
-        </w:rPr>
-        <w:t xml:space="preserve"> </w:t>
-      </w:r>
-      <w:r>
-        <w:rPr>
-          <w:rStyle w:val="OperatorTok"/>
-        </w:rPr>
-        <w:t xml:space="preserve">-</w:t>
-      </w:r>
-      <w:r>
-        <w:rPr>
-          <w:rStyle w:val="DecValTok"/>
-        </w:rPr>
-        <w:t xml:space="preserve">1</w:t>
-      </w:r>
-      <w:r>
-        <w:rPr>
-          <w:rStyle w:val="NormalTok"/>
-        </w:rPr>
-        <w:t xml:space="preserve">, </w:t>
-      </w:r>
-      <w:r>
-        <w:rPr>
-          <w:rStyle w:val="DataTypeTok"/>
-        </w:rPr>
-        <w:t xml:space="preserve">to =</w:t>
-      </w:r>
-      <w:r>
-        <w:rPr>
-          <w:rStyle w:val="NormalTok"/>
-        </w:rPr>
-        <w:t xml:space="preserve"> </w:t>
-      </w:r>
-      <w:r>
-        <w:rPr>
-          <w:rStyle w:val="DecValTok"/>
-        </w:rPr>
-        <w:t xml:space="preserve">1</w:t>
-      </w:r>
-      <w:r>
-        <w:rPr>
-          <w:rStyle w:val="NormalTok"/>
-        </w:rPr>
-        <w:t xml:space="preserve">, </w:t>
-      </w:r>
-      <w:r>
-        <w:rPr>
-          <w:rStyle w:val="DataTypeTok"/>
-        </w:rPr>
-        <w:t xml:space="preserve">by =</w:t>
-      </w:r>
-      <w:r>
-        <w:rPr>
-          <w:rStyle w:val="NormalTok"/>
-        </w:rPr>
-        <w:t xml:space="preserve"> </w:t>
-      </w:r>
-      <w:r>
-        <w:rPr>
-          <w:rStyle w:val="DecValTok"/>
-        </w:rPr>
-        <w:t xml:space="preserve">2</w:t>
-      </w:r>
-      <w:r>
-        <w:rPr>
-          <w:rStyle w:val="NormalTok"/>
-        </w:rPr>
-        <w:t xml:space="preserve">)</w:t>
-      </w:r>
-      <w:r>
-        <w:rPr>
-          <w:rStyle w:val="OperatorTok"/>
-        </w:rPr>
-        <w:t xml:space="preserve">/</w:t>
-      </w:r>
-      <w:r>
-        <w:rPr>
-          <w:rStyle w:val="KeywordTok"/>
-        </w:rPr>
-        <w:t xml:space="preserve">seq</w:t>
-      </w:r>
-      <w:r>
-        <w:rPr>
-          <w:rStyle w:val="NormalTok"/>
-        </w:rPr>
-        <w:t xml:space="preserve">(</w:t>
-      </w:r>
-      <w:r>
-        <w:rPr>
-          <w:rStyle w:val="DataTypeTok"/>
-        </w:rPr>
-        <w:t xml:space="preserve">from =</w:t>
-      </w:r>
-      <w:r>
-        <w:rPr>
-          <w:rStyle w:val="NormalTok"/>
-        </w:rPr>
-        <w:t xml:space="preserve"> </w:t>
-      </w:r>
-      <w:r>
-        <w:rPr>
-          <w:rStyle w:val="DecValTok"/>
-        </w:rPr>
-        <w:t xml:space="preserve">1</w:t>
-      </w:r>
-      <w:r>
-        <w:rPr>
-          <w:rStyle w:val="NormalTok"/>
-        </w:rPr>
-        <w:t xml:space="preserve">, </w:t>
-      </w:r>
-      <w:r>
-        <w:rPr>
-          <w:rStyle w:val="DataTypeTok"/>
-        </w:rPr>
-        <w:t xml:space="preserve">to =</w:t>
-      </w:r>
-      <w:r>
-        <w:rPr>
-          <w:rStyle w:val="NormalTok"/>
-        </w:rPr>
-        <w:t xml:space="preserve"> </w:t>
-      </w:r>
-      <w:r>
-        <w:rPr>
-          <w:rStyle w:val="DecValTok"/>
-        </w:rPr>
-        <w:t xml:space="preserve">100</w:t>
-      </w:r>
-      <w:r>
-        <w:rPr>
-          <w:rStyle w:val="NormalTok"/>
-        </w:rPr>
-        <w:t xml:space="preserve">, </w:t>
-      </w:r>
-      <w:r>
-        <w:rPr>
-          <w:rStyle w:val="DataTypeTok"/>
-        </w:rPr>
-        <w:t xml:space="preserve">by =</w:t>
-      </w:r>
-      <w:r>
-        <w:rPr>
-          <w:rStyle w:val="NormalTok"/>
-        </w:rPr>
-        <w:t xml:space="preserve"> </w:t>
-      </w:r>
-      <w:r>
-        <w:rPr>
-          <w:rStyle w:val="DecValTok"/>
-        </w:rPr>
-        <w:t xml:space="preserve">1</w:t>
-      </w:r>
-      <w:r>
-        <w:rPr>
-          <w:rStyle w:val="NormalTok"/>
-        </w:rPr>
-        <w:t xml:space="preserve">)))</w:t>
+        <w:t xml:space="preserve">^</w:t>
+      </w:r>
+      <w:r>
+        <w:rPr>
+          <w:rStyle w:val="DecValTok"/>
+        </w:rPr>
+        <w:t xml:space="preserve">3</w:t>
       </w:r>
     </w:p>
     <w:p>
@@ -1322,99 +1257,7 @@
         <w:rPr>
           <w:rStyle w:val="VerbatimChar"/>
         </w:rPr>
-        <w:t xml:space="preserve">##   [1]      1   -1/2    1/3   -1/4    1/5   -1/6    1/7   -1/8    1/9  -1/10</w:t>
-      </w:r>
-      <w:r>
-        <w:br w:type="textWrapping"/>
-      </w:r>
-      <w:r>
-        <w:rPr>
-          <w:rStyle w:val="VerbatimChar"/>
-        </w:rPr>
-        <w:t xml:space="preserve">##  [11]   1/11  -1/12   1/13  -1/14   1/15  -1/16   1/17  -1/18   1/19  -1/20</w:t>
-      </w:r>
-      <w:r>
-        <w:br w:type="textWrapping"/>
-      </w:r>
-      <w:r>
-        <w:rPr>
-          <w:rStyle w:val="VerbatimChar"/>
-        </w:rPr>
-        <w:t xml:space="preserve">##  [21]   1/21  -1/22   1/23  -1/24   1/25  -1/26   1/27  -1/28   1/29  -1/30</w:t>
-      </w:r>
-      <w:r>
-        <w:br w:type="textWrapping"/>
-      </w:r>
-      <w:r>
-        <w:rPr>
-          <w:rStyle w:val="VerbatimChar"/>
-        </w:rPr>
-        <w:t xml:space="preserve">##  [31]   1/31  -1/32   1/33  -1/34   1/35  -1/36   1/37  -1/38   1/39  -1/40</w:t>
-      </w:r>
-      <w:r>
-        <w:br w:type="textWrapping"/>
-      </w:r>
-      <w:r>
-        <w:rPr>
-          <w:rStyle w:val="VerbatimChar"/>
-        </w:rPr>
-        <w:t xml:space="preserve">##  [41]   1/41  -1/42   1/43  -1/44   1/45  -1/46   1/47  -1/48   1/49  -1/50</w:t>
-      </w:r>
-      <w:r>
-        <w:br w:type="textWrapping"/>
-      </w:r>
-      <w:r>
-        <w:rPr>
-          <w:rStyle w:val="VerbatimChar"/>
-        </w:rPr>
-        <w:t xml:space="preserve">##  [51]   1/51  -1/52   1/53  -1/54   1/55  -1/56   1/57  -1/58   1/59  -1/60</w:t>
-      </w:r>
-      <w:r>
-        <w:br w:type="textWrapping"/>
-      </w:r>
-      <w:r>
-        <w:rPr>
-          <w:rStyle w:val="VerbatimChar"/>
-        </w:rPr>
-        <w:t xml:space="preserve">##  [61]   1/61  -1/62   1/63  -1/64   1/65  -1/66   1/67  -1/68   1/69  -1/70</w:t>
-      </w:r>
-      <w:r>
-        <w:br w:type="textWrapping"/>
-      </w:r>
-      <w:r>
-        <w:rPr>
-          <w:rStyle w:val="VerbatimChar"/>
-        </w:rPr>
-        <w:t xml:space="preserve">##  [71]   1/71  -1/72   1/73  -1/74   1/75  -1/76   1/77  -1/78   1/79  -1/80</w:t>
-      </w:r>
-      <w:r>
-        <w:br w:type="textWrapping"/>
-      </w:r>
-      <w:r>
-        <w:rPr>
-          <w:rStyle w:val="VerbatimChar"/>
-        </w:rPr>
-        <w:t xml:space="preserve">##  [81]   1/81  -1/82   1/83  -1/84   1/85  -1/86   1/87  -1/88   1/89  -1/90</w:t>
-      </w:r>
-      <w:r>
-        <w:br w:type="textWrapping"/>
-      </w:r>
-      <w:r>
-        <w:rPr>
-          <w:rStyle w:val="VerbatimChar"/>
-        </w:rPr>
-        <w:t xml:space="preserve">##  [91]   1/91  -1/92   1/93  -1/94   1/95  -1/96   1/97  -1/98   1/99 -1/100</w:t>
-      </w:r>
-    </w:p>
-    <w:p>
-      <w:pPr>
-        <w:numPr>
-          <w:numId w:val="1010"/>
-          <w:ilvl w:val="0"/>
-        </w:numPr>
-      </w:pPr>
-      <w:r>
-        <w:t xml:space="preserve">1, 0, 3, 0, 5, 0, 7, 0, …, 0, 49</w:t>
+        <w:t xml:space="preserve">##  [1]    1    8   27   64  125  216  343  512  729 1000</w:t>
       </w:r>
     </w:p>
     <w:p>
@@ -1426,14 +1269,804 @@
         </w:numPr>
       </w:pPr>
       <w:r>
+        <w:t xml:space="preserve">1, -1/2, 1/3, -1/4, …, -1/100</w:t>
+      </w:r>
+    </w:p>
+    <w:p>
+      <w:pPr>
+        <w:pStyle w:val="SourceCode"/>
+      </w:pPr>
+      <w:r>
+        <w:rPr>
+          <w:rStyle w:val="KeywordTok"/>
+        </w:rPr>
+        <w:t xml:space="preserve">library</w:t>
+      </w:r>
+      <w:r>
+        <w:rPr>
+          <w:rStyle w:val="NormalTok"/>
+        </w:rPr>
+        <w:t xml:space="preserve">(MASS)</w:t>
+      </w:r>
+      <w:r>
+        <w:br w:type="textWrapping"/>
+      </w:r>
+      <w:r>
+        <w:rPr>
+          <w:rStyle w:val="KeywordTok"/>
+        </w:rPr>
+        <w:t xml:space="preserve">as.fractions</w:t>
+      </w:r>
+      <w:r>
+        <w:rPr>
+          <w:rStyle w:val="NormalTok"/>
+        </w:rPr>
+        <w:t xml:space="preserve">(</w:t>
+      </w:r>
+      <w:r>
+        <w:rPr>
+          <w:rStyle w:val="OperatorTok"/>
+        </w:rPr>
+        <w:t xml:space="preserve">-</w:t>
+      </w:r>
+      <w:r>
+        <w:rPr>
+          <w:rStyle w:val="NormalTok"/>
+        </w:rPr>
+        <w:t xml:space="preserve">(</w:t>
+      </w:r>
+      <w:r>
+        <w:rPr>
+          <w:rStyle w:val="KeywordTok"/>
+        </w:rPr>
+        <w:t xml:space="preserve">seq</w:t>
+      </w:r>
+      <w:r>
+        <w:rPr>
+          <w:rStyle w:val="NormalTok"/>
+        </w:rPr>
+        <w:t xml:space="preserve">(</w:t>
+      </w:r>
+      <w:r>
+        <w:rPr>
+          <w:rStyle w:val="DataTypeTok"/>
+        </w:rPr>
+        <w:t xml:space="preserve">from =</w:t>
+      </w:r>
+      <w:r>
+        <w:rPr>
+          <w:rStyle w:val="NormalTok"/>
+        </w:rPr>
+        <w:t xml:space="preserve"> </w:t>
+      </w:r>
+      <w:r>
+        <w:rPr>
+          <w:rStyle w:val="OperatorTok"/>
+        </w:rPr>
+        <w:t xml:space="preserve">-</w:t>
+      </w:r>
+      <w:r>
+        <w:rPr>
+          <w:rStyle w:val="DecValTok"/>
+        </w:rPr>
+        <w:t xml:space="preserve">1</w:t>
+      </w:r>
+      <w:r>
+        <w:rPr>
+          <w:rStyle w:val="NormalTok"/>
+        </w:rPr>
+        <w:t xml:space="preserve">, </w:t>
+      </w:r>
+      <w:r>
+        <w:rPr>
+          <w:rStyle w:val="DataTypeTok"/>
+        </w:rPr>
+        <w:t xml:space="preserve">to =</w:t>
+      </w:r>
+      <w:r>
+        <w:rPr>
+          <w:rStyle w:val="NormalTok"/>
+        </w:rPr>
+        <w:t xml:space="preserve"> </w:t>
+      </w:r>
+      <w:r>
+        <w:rPr>
+          <w:rStyle w:val="DecValTok"/>
+        </w:rPr>
+        <w:t xml:space="preserve">1</w:t>
+      </w:r>
+      <w:r>
+        <w:rPr>
+          <w:rStyle w:val="NormalTok"/>
+        </w:rPr>
+        <w:t xml:space="preserve">, </w:t>
+      </w:r>
+      <w:r>
+        <w:rPr>
+          <w:rStyle w:val="DataTypeTok"/>
+        </w:rPr>
+        <w:t xml:space="preserve">by =</w:t>
+      </w:r>
+      <w:r>
+        <w:rPr>
+          <w:rStyle w:val="NormalTok"/>
+        </w:rPr>
+        <w:t xml:space="preserve"> </w:t>
+      </w:r>
+      <w:r>
+        <w:rPr>
+          <w:rStyle w:val="DecValTok"/>
+        </w:rPr>
+        <w:t xml:space="preserve">2</w:t>
+      </w:r>
+      <w:r>
+        <w:rPr>
+          <w:rStyle w:val="NormalTok"/>
+        </w:rPr>
+        <w:t xml:space="preserve">)</w:t>
+      </w:r>
+      <w:r>
+        <w:rPr>
+          <w:rStyle w:val="OperatorTok"/>
+        </w:rPr>
+        <w:t xml:space="preserve">/</w:t>
+      </w:r>
+      <w:r>
+        <w:rPr>
+          <w:rStyle w:val="KeywordTok"/>
+        </w:rPr>
+        <w:t xml:space="preserve">seq</w:t>
+      </w:r>
+      <w:r>
+        <w:rPr>
+          <w:rStyle w:val="NormalTok"/>
+        </w:rPr>
+        <w:t xml:space="preserve">(</w:t>
+      </w:r>
+      <w:r>
+        <w:rPr>
+          <w:rStyle w:val="DataTypeTok"/>
+        </w:rPr>
+        <w:t xml:space="preserve">from =</w:t>
+      </w:r>
+      <w:r>
+        <w:rPr>
+          <w:rStyle w:val="NormalTok"/>
+        </w:rPr>
+        <w:t xml:space="preserve"> </w:t>
+      </w:r>
+      <w:r>
+        <w:rPr>
+          <w:rStyle w:val="DecValTok"/>
+        </w:rPr>
+        <w:t xml:space="preserve">1</w:t>
+      </w:r>
+      <w:r>
+        <w:rPr>
+          <w:rStyle w:val="NormalTok"/>
+        </w:rPr>
+        <w:t xml:space="preserve">, </w:t>
+      </w:r>
+      <w:r>
+        <w:rPr>
+          <w:rStyle w:val="DataTypeTok"/>
+        </w:rPr>
+        <w:t xml:space="preserve">to =</w:t>
+      </w:r>
+      <w:r>
+        <w:rPr>
+          <w:rStyle w:val="NormalTok"/>
+        </w:rPr>
+        <w:t xml:space="preserve"> </w:t>
+      </w:r>
+      <w:r>
+        <w:rPr>
+          <w:rStyle w:val="DecValTok"/>
+        </w:rPr>
+        <w:t xml:space="preserve">100</w:t>
+      </w:r>
+      <w:r>
+        <w:rPr>
+          <w:rStyle w:val="NormalTok"/>
+        </w:rPr>
+        <w:t xml:space="preserve">, </w:t>
+      </w:r>
+      <w:r>
+        <w:rPr>
+          <w:rStyle w:val="DataTypeTok"/>
+        </w:rPr>
+        <w:t xml:space="preserve">by =</w:t>
+      </w:r>
+      <w:r>
+        <w:rPr>
+          <w:rStyle w:val="NormalTok"/>
+        </w:rPr>
+        <w:t xml:space="preserve"> </w:t>
+      </w:r>
+      <w:r>
+        <w:rPr>
+          <w:rStyle w:val="DecValTok"/>
+        </w:rPr>
+        <w:t xml:space="preserve">1</w:t>
+      </w:r>
+      <w:r>
+        <w:rPr>
+          <w:rStyle w:val="NormalTok"/>
+        </w:rPr>
+        <w:t xml:space="preserve">)))</w:t>
+      </w:r>
+    </w:p>
+    <w:p>
+      <w:pPr>
+        <w:pStyle w:val="SourceCode"/>
+      </w:pPr>
+      <w:r>
+        <w:rPr>
+          <w:rStyle w:val="VerbatimChar"/>
+        </w:rPr>
+        <w:t xml:space="preserve">##   [1]      1   -1/2    1/3   -1/4    1/5   -1/6    1/7   -1/8    1/9  -1/10</w:t>
+      </w:r>
+      <w:r>
+        <w:br w:type="textWrapping"/>
+      </w:r>
+      <w:r>
+        <w:rPr>
+          <w:rStyle w:val="VerbatimChar"/>
+        </w:rPr>
+        <w:t xml:space="preserve">##  [11]   1/11  -1/12   1/13  -1/14   1/15  -1/16   1/17  -1/18   1/19  -1/20</w:t>
+      </w:r>
+      <w:r>
+        <w:br w:type="textWrapping"/>
+      </w:r>
+      <w:r>
+        <w:rPr>
+          <w:rStyle w:val="VerbatimChar"/>
+        </w:rPr>
+        <w:t xml:space="preserve">##  [21]   1/21  -1/22   1/23  -1/24   1/25  -1/26   1/27  -1/28   1/29  -1/30</w:t>
+      </w:r>
+      <w:r>
+        <w:br w:type="textWrapping"/>
+      </w:r>
+      <w:r>
+        <w:rPr>
+          <w:rStyle w:val="VerbatimChar"/>
+        </w:rPr>
+        <w:t xml:space="preserve">##  [31]   1/31  -1/32   1/33  -1/34   1/35  -1/36   1/37  -1/38   1/39  -1/40</w:t>
+      </w:r>
+      <w:r>
+        <w:br w:type="textWrapping"/>
+      </w:r>
+      <w:r>
+        <w:rPr>
+          <w:rStyle w:val="VerbatimChar"/>
+        </w:rPr>
+        <w:t xml:space="preserve">##  [41]   1/41  -1/42   1/43  -1/44   1/45  -1/46   1/47  -1/48   1/49  -1/50</w:t>
+      </w:r>
+      <w:r>
+        <w:br w:type="textWrapping"/>
+      </w:r>
+      <w:r>
+        <w:rPr>
+          <w:rStyle w:val="VerbatimChar"/>
+        </w:rPr>
+        <w:t xml:space="preserve">##  [51]   1/51  -1/52   1/53  -1/54   1/55  -1/56   1/57  -1/58   1/59  -1/60</w:t>
+      </w:r>
+      <w:r>
+        <w:br w:type="textWrapping"/>
+      </w:r>
+      <w:r>
+        <w:rPr>
+          <w:rStyle w:val="VerbatimChar"/>
+        </w:rPr>
+        <w:t xml:space="preserve">##  [61]   1/61  -1/62   1/63  -1/64   1/65  -1/66   1/67  -1/68   1/69  -1/70</w:t>
+      </w:r>
+      <w:r>
+        <w:br w:type="textWrapping"/>
+      </w:r>
+      <w:r>
+        <w:rPr>
+          <w:rStyle w:val="VerbatimChar"/>
+        </w:rPr>
+        <w:t xml:space="preserve">##  [71]   1/71  -1/72   1/73  -1/74   1/75  -1/76   1/77  -1/78   1/79  -1/80</w:t>
+      </w:r>
+      <w:r>
+        <w:br w:type="textWrapping"/>
+      </w:r>
+      <w:r>
+        <w:rPr>
+          <w:rStyle w:val="VerbatimChar"/>
+        </w:rPr>
+        <w:t xml:space="preserve">##  [81]   1/81  -1/82   1/83  -1/84   1/85  -1/86   1/87  -1/88   1/89  -1/90</w:t>
+      </w:r>
+      <w:r>
+        <w:br w:type="textWrapping"/>
+      </w:r>
+      <w:r>
+        <w:rPr>
+          <w:rStyle w:val="VerbatimChar"/>
+        </w:rPr>
+        <w:t xml:space="preserve">##  [91]   1/91  -1/92   1/93  -1/94   1/95  -1/96   1/97  -1/98   1/99 -1/100</w:t>
+      </w:r>
+    </w:p>
+    <w:p>
+      <w:pPr>
+        <w:pStyle w:val="SourceCode"/>
+      </w:pPr>
+      <w:r>
+        <w:rPr>
+          <w:rStyle w:val="CommentTok"/>
+        </w:rPr>
+        <w:t xml:space="preserve"># or</w:t>
+      </w:r>
+      <w:r>
+        <w:br w:type="textWrapping"/>
+      </w:r>
+      <w:r>
+        <w:br w:type="textWrapping"/>
+      </w:r>
+      <w:r>
+        <w:rPr>
+          <w:rStyle w:val="OperatorTok"/>
+        </w:rPr>
+        <w:t xml:space="preserve">-</w:t>
+      </w:r>
+      <w:r>
+        <w:rPr>
+          <w:rStyle w:val="NormalTok"/>
+        </w:rPr>
+        <w:t xml:space="preserve">(</w:t>
+      </w:r>
+      <w:r>
+        <w:rPr>
+          <w:rStyle w:val="KeywordTok"/>
+        </w:rPr>
+        <w:t xml:space="preserve">seq</w:t>
+      </w:r>
+      <w:r>
+        <w:rPr>
+          <w:rStyle w:val="NormalTok"/>
+        </w:rPr>
+        <w:t xml:space="preserve">(</w:t>
+      </w:r>
+      <w:r>
+        <w:rPr>
+          <w:rStyle w:val="DataTypeTok"/>
+        </w:rPr>
+        <w:t xml:space="preserve">from =</w:t>
+      </w:r>
+      <w:r>
+        <w:rPr>
+          <w:rStyle w:val="NormalTok"/>
+        </w:rPr>
+        <w:t xml:space="preserve"> </w:t>
+      </w:r>
+      <w:r>
+        <w:rPr>
+          <w:rStyle w:val="OperatorTok"/>
+        </w:rPr>
+        <w:t xml:space="preserve">-</w:t>
+      </w:r>
+      <w:r>
+        <w:rPr>
+          <w:rStyle w:val="DecValTok"/>
+        </w:rPr>
+        <w:t xml:space="preserve">1</w:t>
+      </w:r>
+      <w:r>
+        <w:rPr>
+          <w:rStyle w:val="NormalTok"/>
+        </w:rPr>
+        <w:t xml:space="preserve">, </w:t>
+      </w:r>
+      <w:r>
+        <w:rPr>
+          <w:rStyle w:val="DataTypeTok"/>
+        </w:rPr>
+        <w:t xml:space="preserve">to =</w:t>
+      </w:r>
+      <w:r>
+        <w:rPr>
+          <w:rStyle w:val="NormalTok"/>
+        </w:rPr>
+        <w:t xml:space="preserve"> </w:t>
+      </w:r>
+      <w:r>
+        <w:rPr>
+          <w:rStyle w:val="DecValTok"/>
+        </w:rPr>
+        <w:t xml:space="preserve">1</w:t>
+      </w:r>
+      <w:r>
+        <w:rPr>
+          <w:rStyle w:val="NormalTok"/>
+        </w:rPr>
+        <w:t xml:space="preserve">, </w:t>
+      </w:r>
+      <w:r>
+        <w:rPr>
+          <w:rStyle w:val="DataTypeTok"/>
+        </w:rPr>
+        <w:t xml:space="preserve">by =</w:t>
+      </w:r>
+      <w:r>
+        <w:rPr>
+          <w:rStyle w:val="NormalTok"/>
+        </w:rPr>
+        <w:t xml:space="preserve"> </w:t>
+      </w:r>
+      <w:r>
+        <w:rPr>
+          <w:rStyle w:val="DecValTok"/>
+        </w:rPr>
+        <w:t xml:space="preserve">2</w:t>
+      </w:r>
+      <w:r>
+        <w:rPr>
+          <w:rStyle w:val="NormalTok"/>
+        </w:rPr>
+        <w:t xml:space="preserve">)</w:t>
+      </w:r>
+      <w:r>
+        <w:rPr>
+          <w:rStyle w:val="OperatorTok"/>
+        </w:rPr>
+        <w:t xml:space="preserve">/</w:t>
+      </w:r>
+      <w:r>
+        <w:rPr>
+          <w:rStyle w:val="KeywordTok"/>
+        </w:rPr>
+        <w:t xml:space="preserve">seq</w:t>
+      </w:r>
+      <w:r>
+        <w:rPr>
+          <w:rStyle w:val="NormalTok"/>
+        </w:rPr>
+        <w:t xml:space="preserve">(</w:t>
+      </w:r>
+      <w:r>
+        <w:rPr>
+          <w:rStyle w:val="DataTypeTok"/>
+        </w:rPr>
+        <w:t xml:space="preserve">from =</w:t>
+      </w:r>
+      <w:r>
+        <w:rPr>
+          <w:rStyle w:val="NormalTok"/>
+        </w:rPr>
+        <w:t xml:space="preserve"> </w:t>
+      </w:r>
+      <w:r>
+        <w:rPr>
+          <w:rStyle w:val="DecValTok"/>
+        </w:rPr>
+        <w:t xml:space="preserve">1</w:t>
+      </w:r>
+      <w:r>
+        <w:rPr>
+          <w:rStyle w:val="NormalTok"/>
+        </w:rPr>
+        <w:t xml:space="preserve">, </w:t>
+      </w:r>
+      <w:r>
+        <w:rPr>
+          <w:rStyle w:val="DataTypeTok"/>
+        </w:rPr>
+        <w:t xml:space="preserve">to =</w:t>
+      </w:r>
+      <w:r>
+        <w:rPr>
+          <w:rStyle w:val="NormalTok"/>
+        </w:rPr>
+        <w:t xml:space="preserve"> </w:t>
+      </w:r>
+      <w:r>
+        <w:rPr>
+          <w:rStyle w:val="DecValTok"/>
+        </w:rPr>
+        <w:t xml:space="preserve">100</w:t>
+      </w:r>
+      <w:r>
+        <w:rPr>
+          <w:rStyle w:val="NormalTok"/>
+        </w:rPr>
+        <w:t xml:space="preserve">, </w:t>
+      </w:r>
+      <w:r>
+        <w:rPr>
+          <w:rStyle w:val="DataTypeTok"/>
+        </w:rPr>
+        <w:t xml:space="preserve">by =</w:t>
+      </w:r>
+      <w:r>
+        <w:rPr>
+          <w:rStyle w:val="NormalTok"/>
+        </w:rPr>
+        <w:t xml:space="preserve"> </w:t>
+      </w:r>
+      <w:r>
+        <w:rPr>
+          <w:rStyle w:val="DecValTok"/>
+        </w:rPr>
+        <w:t xml:space="preserve">1</w:t>
+      </w:r>
+      <w:r>
+        <w:rPr>
+          <w:rStyle w:val="NormalTok"/>
+        </w:rPr>
+        <w:t xml:space="preserve">))</w:t>
+      </w:r>
+    </w:p>
+    <w:p>
+      <w:pPr>
+        <w:pStyle w:val="SourceCode"/>
+      </w:pPr>
+      <w:r>
+        <w:rPr>
+          <w:rStyle w:val="VerbatimChar"/>
+        </w:rPr>
+        <w:t xml:space="preserve">##   [1]  1.00000000 -0.50000000  0.33333333 -0.25000000  0.20000000</w:t>
+      </w:r>
+      <w:r>
+        <w:br w:type="textWrapping"/>
+      </w:r>
+      <w:r>
+        <w:rPr>
+          <w:rStyle w:val="VerbatimChar"/>
+        </w:rPr>
+        <w:t xml:space="preserve">##   [6] -0.16666667  0.14285714 -0.12500000  0.11111111 -0.10000000</w:t>
+      </w:r>
+      <w:r>
+        <w:br w:type="textWrapping"/>
+      </w:r>
+      <w:r>
+        <w:rPr>
+          <w:rStyle w:val="VerbatimChar"/>
+        </w:rPr>
+        <w:t xml:space="preserve">##  [11]  0.09090909 -0.08333333  0.07692308 -0.07142857  0.06666667</w:t>
+      </w:r>
+      <w:r>
+        <w:br w:type="textWrapping"/>
+      </w:r>
+      <w:r>
+        <w:rPr>
+          <w:rStyle w:val="VerbatimChar"/>
+        </w:rPr>
+        <w:t xml:space="preserve">##  [16] -0.06250000  0.05882353 -0.05555556  0.05263158 -0.05000000</w:t>
+      </w:r>
+      <w:r>
+        <w:br w:type="textWrapping"/>
+      </w:r>
+      <w:r>
+        <w:rPr>
+          <w:rStyle w:val="VerbatimChar"/>
+        </w:rPr>
+        <w:t xml:space="preserve">##  [21]  0.04761905 -0.04545455  0.04347826 -0.04166667  0.04000000</w:t>
+      </w:r>
+      <w:r>
+        <w:br w:type="textWrapping"/>
+      </w:r>
+      <w:r>
+        <w:rPr>
+          <w:rStyle w:val="VerbatimChar"/>
+        </w:rPr>
+        <w:t xml:space="preserve">##  [26] -0.03846154  0.03703704 -0.03571429  0.03448276 -0.03333333</w:t>
+      </w:r>
+      <w:r>
+        <w:br w:type="textWrapping"/>
+      </w:r>
+      <w:r>
+        <w:rPr>
+          <w:rStyle w:val="VerbatimChar"/>
+        </w:rPr>
+        <w:t xml:space="preserve">##  [31]  0.03225806 -0.03125000  0.03030303 -0.02941176  0.02857143</w:t>
+      </w:r>
+      <w:r>
+        <w:br w:type="textWrapping"/>
+      </w:r>
+      <w:r>
+        <w:rPr>
+          <w:rStyle w:val="VerbatimChar"/>
+        </w:rPr>
+        <w:t xml:space="preserve">##  [36] -0.02777778  0.02702703 -0.02631579  0.02564103 -0.02500000</w:t>
+      </w:r>
+      <w:r>
+        <w:br w:type="textWrapping"/>
+      </w:r>
+      <w:r>
+        <w:rPr>
+          <w:rStyle w:val="VerbatimChar"/>
+        </w:rPr>
+        <w:t xml:space="preserve">##  [41]  0.02439024 -0.02380952  0.02325581 -0.02272727  0.02222222</w:t>
+      </w:r>
+      <w:r>
+        <w:br w:type="textWrapping"/>
+      </w:r>
+      <w:r>
+        <w:rPr>
+          <w:rStyle w:val="VerbatimChar"/>
+        </w:rPr>
+        <w:t xml:space="preserve">##  [46] -0.02173913  0.02127660 -0.02083333  0.02040816 -0.02000000</w:t>
+      </w:r>
+      <w:r>
+        <w:br w:type="textWrapping"/>
+      </w:r>
+      <w:r>
+        <w:rPr>
+          <w:rStyle w:val="VerbatimChar"/>
+        </w:rPr>
+        <w:t xml:space="preserve">##  [51]  0.01960784 -0.01923077  0.01886792 -0.01851852  0.01818182</w:t>
+      </w:r>
+      <w:r>
+        <w:br w:type="textWrapping"/>
+      </w:r>
+      <w:r>
+        <w:rPr>
+          <w:rStyle w:val="VerbatimChar"/>
+        </w:rPr>
+        <w:t xml:space="preserve">##  [56] -0.01785714  0.01754386 -0.01724138  0.01694915 -0.01666667</w:t>
+      </w:r>
+      <w:r>
+        <w:br w:type="textWrapping"/>
+      </w:r>
+      <w:r>
+        <w:rPr>
+          <w:rStyle w:val="VerbatimChar"/>
+        </w:rPr>
+        <w:t xml:space="preserve">##  [61]  0.01639344 -0.01612903  0.01587302 -0.01562500  0.01538462</w:t>
+      </w:r>
+      <w:r>
+        <w:br w:type="textWrapping"/>
+      </w:r>
+      <w:r>
+        <w:rPr>
+          <w:rStyle w:val="VerbatimChar"/>
+        </w:rPr>
+        <w:t xml:space="preserve">##  [66] -0.01515152  0.01492537 -0.01470588  0.01449275 -0.01428571</w:t>
+      </w:r>
+      <w:r>
+        <w:br w:type="textWrapping"/>
+      </w:r>
+      <w:r>
+        <w:rPr>
+          <w:rStyle w:val="VerbatimChar"/>
+        </w:rPr>
+        <w:t xml:space="preserve">##  [71]  0.01408451 -0.01388889  0.01369863 -0.01351351  0.01333333</w:t>
+      </w:r>
+      <w:r>
+        <w:br w:type="textWrapping"/>
+      </w:r>
+      <w:r>
+        <w:rPr>
+          <w:rStyle w:val="VerbatimChar"/>
+        </w:rPr>
+        <w:t xml:space="preserve">##  [76] -0.01315789  0.01298701 -0.01282051  0.01265823 -0.01250000</w:t>
+      </w:r>
+      <w:r>
+        <w:br w:type="textWrapping"/>
+      </w:r>
+      <w:r>
+        <w:rPr>
+          <w:rStyle w:val="VerbatimChar"/>
+        </w:rPr>
+        <w:t xml:space="preserve">##  [81]  0.01234568 -0.01219512  0.01204819 -0.01190476  0.01176471</w:t>
+      </w:r>
+      <w:r>
+        <w:br w:type="textWrapping"/>
+      </w:r>
+      <w:r>
+        <w:rPr>
+          <w:rStyle w:val="VerbatimChar"/>
+        </w:rPr>
+        <w:t xml:space="preserve">##  [86] -0.01162791  0.01149425 -0.01136364  0.01123596 -0.01111111</w:t>
+      </w:r>
+      <w:r>
+        <w:br w:type="textWrapping"/>
+      </w:r>
+      <w:r>
+        <w:rPr>
+          <w:rStyle w:val="VerbatimChar"/>
+        </w:rPr>
+        <w:t xml:space="preserve">##  [91]  0.01098901 -0.01086957  0.01075269 -0.01063830  0.01052632</w:t>
+      </w:r>
+      <w:r>
+        <w:br w:type="textWrapping"/>
+      </w:r>
+      <w:r>
+        <w:rPr>
+          <w:rStyle w:val="VerbatimChar"/>
+        </w:rPr>
+        <w:t xml:space="preserve">##  [96] -0.01041667  0.01030928 -0.01020408  0.01010101 -0.01000000</w:t>
+      </w:r>
+    </w:p>
+    <w:p>
+      <w:pPr>
+        <w:numPr>
+          <w:numId w:val="1011"/>
+          <w:ilvl w:val="0"/>
+        </w:numPr>
+      </w:pPr>
+      <w:r>
+        <w:t xml:space="preserve">1, 0, 3, 0, 5, 0, 7, 0, …, 0, 49</w:t>
+      </w:r>
+    </w:p>
+    <w:p>
+      <w:pPr>
+        <w:numPr>
+          <w:numId w:val="1011"/>
+          <w:ilvl w:val="0"/>
+        </w:numPr>
+      </w:pPr>
+      <w:r>
         <w:t xml:space="preserve">1, 3, 6, 10, 15, …, 210 (Hint: ?cumsum)</w:t>
+      </w:r>
+    </w:p>
+    <w:p>
+      <w:pPr>
+        <w:pStyle w:val="SourceCode"/>
+      </w:pPr>
+      <w:r>
+        <w:rPr>
+          <w:rStyle w:val="KeywordTok"/>
+        </w:rPr>
+        <w:t xml:space="preserve">cumsum</w:t>
+      </w:r>
+      <w:r>
+        <w:rPr>
+          <w:rStyle w:val="NormalTok"/>
+        </w:rPr>
+        <w:t xml:space="preserve">(</w:t>
+      </w:r>
+      <w:r>
+        <w:rPr>
+          <w:rStyle w:val="DecValTok"/>
+        </w:rPr>
+        <w:t xml:space="preserve">1</w:t>
+      </w:r>
+      <w:r>
+        <w:rPr>
+          <w:rStyle w:val="OperatorTok"/>
+        </w:rPr>
+        <w:t xml:space="preserve">:</w:t>
+      </w:r>
+      <w:r>
+        <w:rPr>
+          <w:rStyle w:val="DecValTok"/>
+        </w:rPr>
+        <w:t xml:space="preserve">20</w:t>
+      </w:r>
+      <w:r>
+        <w:rPr>
+          <w:rStyle w:val="NormalTok"/>
+        </w:rPr>
+        <w:t xml:space="preserve">)</w:t>
+      </w:r>
+    </w:p>
+    <w:p>
+      <w:pPr>
+        <w:pStyle w:val="SourceCode"/>
+      </w:pPr>
+      <w:r>
+        <w:rPr>
+          <w:rStyle w:val="VerbatimChar"/>
+        </w:rPr>
+        <w:t xml:space="preserve">##  [1]   1   3   6  10  15  21  28  36  45  55  66  78  91 105 120 136 153</w:t>
+      </w:r>
+      <w:r>
+        <w:br w:type="textWrapping"/>
+      </w:r>
+      <w:r>
+        <w:rPr>
+          <w:rStyle w:val="VerbatimChar"/>
+        </w:rPr>
+        <w:t xml:space="preserve">## [18] 171 190 210</w:t>
       </w:r>
     </w:p>
     <w:p>
       <w:pPr>
         <w:pStyle w:val="Compact"/>
         <w:numPr>
-          <w:numId w:val="1010"/>
+          <w:numId w:val="1012"/>
           <w:ilvl w:val="0"/>
         </w:numPr>
       </w:pPr>
@@ -1443,9 +2076,178 @@
     </w:p>
     <w:p>
       <w:pPr>
+        <w:pStyle w:val="SourceCode"/>
+      </w:pPr>
+      <w:r>
+        <w:rPr>
+          <w:rStyle w:val="NormalTok"/>
+        </w:rPr>
+        <w:t xml:space="preserve">x=</w:t>
+      </w:r>
+      <w:r>
+        <w:rPr>
+          <w:rStyle w:val="DecValTok"/>
+        </w:rPr>
+        <w:t xml:space="preserve">1</w:t>
+      </w:r>
+      <w:r>
+        <w:rPr>
+          <w:rStyle w:val="OperatorTok"/>
+        </w:rPr>
+        <w:t xml:space="preserve">:</w:t>
+      </w:r>
+      <w:r>
+        <w:rPr>
+          <w:rStyle w:val="DecValTok"/>
+        </w:rPr>
+        <w:t xml:space="preserve">10</w:t>
+      </w:r>
+      <w:r>
+        <w:br w:type="textWrapping"/>
+      </w:r>
+      <w:r>
+        <w:rPr>
+          <w:rStyle w:val="KeywordTok"/>
+        </w:rPr>
+        <w:t xml:space="preserve">rep</w:t>
+      </w:r>
+      <w:r>
+        <w:rPr>
+          <w:rStyle w:val="NormalTok"/>
+        </w:rPr>
+        <w:t xml:space="preserve">(x, </w:t>
+      </w:r>
+      <w:r>
+        <w:rPr>
+          <w:rStyle w:val="DataTypeTok"/>
+        </w:rPr>
+        <w:t xml:space="preserve">times =</w:t>
+      </w:r>
+      <w:r>
+        <w:rPr>
+          <w:rStyle w:val="NormalTok"/>
+        </w:rPr>
+        <w:t xml:space="preserve"> </w:t>
+      </w:r>
+      <w:r>
+        <w:rPr>
+          <w:rStyle w:val="KeywordTok"/>
+        </w:rPr>
+        <w:t xml:space="preserve">c</w:t>
+      </w:r>
+      <w:r>
+        <w:rPr>
+          <w:rStyle w:val="NormalTok"/>
+        </w:rPr>
+        <w:t xml:space="preserve">(</w:t>
+      </w:r>
+      <w:r>
+        <w:rPr>
+          <w:rStyle w:val="DecValTok"/>
+        </w:rPr>
+        <w:t xml:space="preserve">1</w:t>
+      </w:r>
+      <w:r>
+        <w:rPr>
+          <w:rStyle w:val="OperatorTok"/>
+        </w:rPr>
+        <w:t xml:space="preserve">:</w:t>
+      </w:r>
+      <w:r>
+        <w:rPr>
+          <w:rStyle w:val="DecValTok"/>
+        </w:rPr>
+        <w:t xml:space="preserve">10</w:t>
+      </w:r>
+      <w:r>
+        <w:rPr>
+          <w:rStyle w:val="NormalTok"/>
+        </w:rPr>
+        <w:t xml:space="preserve">), </w:t>
+      </w:r>
+      <w:r>
+        <w:rPr>
+          <w:rStyle w:val="DataTypeTok"/>
+        </w:rPr>
+        <w:t xml:space="preserve">length.out =</w:t>
+      </w:r>
+      <w:r>
+        <w:rPr>
+          <w:rStyle w:val="NormalTok"/>
+        </w:rPr>
+        <w:t xml:space="preserve"> </w:t>
+      </w:r>
+      <w:r>
+        <w:rPr>
+          <w:rStyle w:val="OtherTok"/>
+        </w:rPr>
+        <w:t xml:space="preserve">NA</w:t>
+      </w:r>
+      <w:r>
+        <w:rPr>
+          <w:rStyle w:val="NormalTok"/>
+        </w:rPr>
+        <w:t xml:space="preserve">, </w:t>
+      </w:r>
+      <w:r>
+        <w:rPr>
+          <w:rStyle w:val="DataTypeTok"/>
+        </w:rPr>
+        <w:t xml:space="preserve">each =</w:t>
+      </w:r>
+      <w:r>
+        <w:rPr>
+          <w:rStyle w:val="NormalTok"/>
+        </w:rPr>
+        <w:t xml:space="preserve"> </w:t>
+      </w:r>
+      <w:r>
+        <w:rPr>
+          <w:rStyle w:val="DecValTok"/>
+        </w:rPr>
+        <w:t xml:space="preserve">1</w:t>
+      </w:r>
+      <w:r>
+        <w:rPr>
+          <w:rStyle w:val="NormalTok"/>
+        </w:rPr>
+        <w:t xml:space="preserve">)</w:t>
+      </w:r>
+    </w:p>
+    <w:p>
+      <w:pPr>
+        <w:pStyle w:val="SourceCode"/>
+      </w:pPr>
+      <w:r>
+        <w:rPr>
+          <w:rStyle w:val="VerbatimChar"/>
+        </w:rPr>
+        <w:t xml:space="preserve">##  [1]  1  2  2  3  3  3  4  4  4  4  5  5  5  5  5  6  6  6  6  6  6  7  7</w:t>
+      </w:r>
+      <w:r>
+        <w:br w:type="textWrapping"/>
+      </w:r>
+      <w:r>
+        <w:rPr>
+          <w:rStyle w:val="VerbatimChar"/>
+        </w:rPr>
+        <w:t xml:space="preserve">## [24]  7  7  7  7  7  8  8  8  8  8  8  8  8  9  9  9  9  9  9  9  9  9 10</w:t>
+      </w:r>
+      <w:r>
+        <w:br w:type="textWrapping"/>
+      </w:r>
+      <w:r>
+        <w:rPr>
+          <w:rStyle w:val="VerbatimChar"/>
+        </w:rPr>
+        <w:t xml:space="preserve">## [47] 10 10 10 10 10 10 10 10 10</w:t>
+      </w:r>
+    </w:p>
+    <w:p>
+      <w:pPr>
         <w:pStyle w:val="Compact"/>
         <w:numPr>
-          <w:numId w:val="1011"/>
+          <w:numId w:val="1013"/>
           <w:ilvl w:val="0"/>
         </w:numPr>
       </w:pPr>
@@ -1579,212 +2381,893 @@
       <w:pPr>
         <w:pStyle w:val="Compact"/>
         <w:numPr>
-          <w:numId w:val="1011"/>
-          <w:ilvl w:val="0"/>
-        </w:numPr>
-      </w:pPr>
-      <w:r>
-        <w:t xml:space="preserve">Find the residuals of this approximation for n = 5, 10, 50, 100 around x =</w:t>
-      </w:r>
-      <w:r>
-        <w:t xml:space="preserve"> </w:t>
-      </w:r>
-      <w:r>
-        <w:t xml:space="preserve">0.25</w:t>
-      </w:r>
-    </w:p>
-    <w:p>
-      <w:pPr>
-        <w:pStyle w:val="Heading2"/>
-      </w:pPr>
-      <w:bookmarkStart w:id="23" w:name="exercise-set-3"/>
-      <w:bookmarkEnd w:id="23"/>
-      <w:r>
-        <w:t xml:space="preserve">Exercise set 3</w:t>
-      </w:r>
-    </w:p>
-    <w:p>
-      <w:pPr>
-        <w:pStyle w:val="Compact"/>
-        <w:numPr>
-          <w:numId w:val="1012"/>
-          <w:ilvl w:val="0"/>
-        </w:numPr>
-      </w:pPr>
-      <w:r>
-        <w:t xml:space="preserve">Create a vector of the months of the year and store it in an object called</w:t>
-      </w:r>
-      <w:r>
-        <w:t xml:space="preserve"> </w:t>
-      </w:r>
-      <w:r>
-        <w:t xml:space="preserve">“</w:t>
-      </w:r>
-      <w:r>
-        <w:t xml:space="preserve">mons</w:t>
-      </w:r>
-      <w:r>
-        <w:t xml:space="preserve">”</w:t>
-      </w:r>
-      <w:r>
-        <w:t xml:space="preserve">.</w:t>
-      </w:r>
-    </w:p>
-    <w:p>
-      <w:pPr>
-        <w:pStyle w:val="Compact"/>
-        <w:numPr>
-          <w:numId w:val="1012"/>
-          <w:ilvl w:val="0"/>
-        </w:numPr>
-      </w:pPr>
-      <w:r>
-        <w:t xml:space="preserve">You would like to discard the first three months, so you type</w:t>
-      </w:r>
-      <w:r>
-        <w:t xml:space="preserve"> </w:t>
-      </w:r>
-      <w:r>
-        <w:t xml:space="preserve">“</w:t>
-      </w:r>
-      <w:r>
-        <w:t xml:space="preserve">mons[-1:3]</w:t>
-      </w:r>
-      <w:r>
-        <w:t xml:space="preserve">”</w:t>
-      </w:r>
-      <w:r>
-        <w:t xml:space="preserve">.</w:t>
-      </w:r>
-      <w:r>
-        <w:t xml:space="preserve"> </w:t>
-      </w:r>
-      <w:r>
-        <w:t xml:space="preserve">What happened? Why should you type instead?</w:t>
-      </w:r>
-    </w:p>
-    <w:p>
-      <w:pPr>
-        <w:pStyle w:val="Compact"/>
-        <w:numPr>
-          <w:numId w:val="1012"/>
-          <w:ilvl w:val="0"/>
-        </w:numPr>
-      </w:pPr>
-      <w:r>
-        <w:t xml:space="preserve">Find a method to use the</w:t>
-      </w:r>
-      <w:r>
-        <w:t xml:space="preserve"> </w:t>
-      </w:r>
-      <w:r>
-        <w:t xml:space="preserve">“</w:t>
-      </w:r>
-      <w:r>
-        <w:t xml:space="preserve">length()</w:t>
-      </w:r>
-      <w:r>
-        <w:t xml:space="preserve">”</w:t>
-      </w:r>
-      <w:r>
-        <w:t xml:space="preserve"> </w:t>
-      </w:r>
-      <w:r>
-        <w:t xml:space="preserve">function to find the last four entries</w:t>
-      </w:r>
-      <w:r>
-        <w:t xml:space="preserve"> </w:t>
-      </w:r>
-      <w:r>
-        <w:t xml:space="preserve">of</w:t>
-      </w:r>
-      <w:r>
-        <w:t xml:space="preserve"> </w:t>
-      </w:r>
-      <w:r>
-        <w:rPr>
-          <w:i/>
-        </w:rPr>
-        <w:t xml:space="preserve">any</w:t>
-      </w:r>
-      <w:r>
-        <w:t xml:space="preserve"> </w:t>
-      </w:r>
-      <w:r>
-        <w:t xml:space="preserve">atomic vector. Apply this to find the last four months of the</w:t>
-      </w:r>
-      <w:r>
-        <w:t xml:space="preserve"> </w:t>
-      </w:r>
-      <w:r>
-        <w:t xml:space="preserve">year.</w:t>
-      </w:r>
-    </w:p>
-    <w:p>
-      <w:pPr>
-        <w:pStyle w:val="Compact"/>
-        <w:numPr>
-          <w:numId w:val="1012"/>
-          <w:ilvl w:val="0"/>
-        </w:numPr>
-      </w:pPr>
-      <w:r>
-        <w:t xml:space="preserve">Logically subset the uppercase vector of English letters in the following</w:t>
-      </w:r>
-      <w:r>
-        <w:t xml:space="preserve"> </w:t>
-      </w:r>
-      <w:r>
-        <w:t xml:space="preserve">ways:</w:t>
-      </w:r>
-    </w:p>
-    <w:p>
-      <w:pPr>
-        <w:pStyle w:val="Compact"/>
-        <w:numPr>
           <w:numId w:val="1013"/>
           <w:ilvl w:val="0"/>
         </w:numPr>
       </w:pPr>
       <w:r>
-        <w:t xml:space="preserve">Type LETTERS and press ENTER. What is your guess to find the lower case</w:t>
-      </w:r>
-      <w:r>
-        <w:t xml:space="preserve"> </w:t>
-      </w:r>
-      <w:r>
-        <w:t xml:space="preserve">letters?</w:t>
+        <w:t xml:space="preserve">Find the residuals of this approximation for n = 5, 10, 50, 100 around x =</w:t>
+      </w:r>
+      <w:r>
+        <w:t xml:space="preserve"> </w:t>
+      </w:r>
+      <w:r>
+        <w:t xml:space="preserve">0.25</w:t>
+      </w:r>
+    </w:p>
+    <w:p>
+      <w:pPr>
+        <w:pStyle w:val="SourceCode"/>
+      </w:pPr>
+      <w:r>
+        <w:rPr>
+          <w:rStyle w:val="NormalTok"/>
+        </w:rPr>
+        <w:t xml:space="preserve">x=</w:t>
+      </w:r>
+      <w:r>
+        <w:rPr>
+          <w:rStyle w:val="FloatTok"/>
+        </w:rPr>
+        <w:t xml:space="preserve">0.25</w:t>
+      </w:r>
+      <w:r>
+        <w:br w:type="textWrapping"/>
+      </w:r>
+      <w:r>
+        <w:rPr>
+          <w:rStyle w:val="NormalTok"/>
+        </w:rPr>
+        <w:t xml:space="preserve">n=</w:t>
+      </w:r>
+      <w:r>
+        <w:rPr>
+          <w:rStyle w:val="KeywordTok"/>
+        </w:rPr>
+        <w:t xml:space="preserve">c</w:t>
+      </w:r>
+      <w:r>
+        <w:rPr>
+          <w:rStyle w:val="NormalTok"/>
+        </w:rPr>
+        <w:t xml:space="preserve">(</w:t>
+      </w:r>
+      <w:r>
+        <w:rPr>
+          <w:rStyle w:val="DecValTok"/>
+        </w:rPr>
+        <w:t xml:space="preserve">5</w:t>
+      </w:r>
+      <w:r>
+        <w:rPr>
+          <w:rStyle w:val="NormalTok"/>
+        </w:rPr>
+        <w:t xml:space="preserve">, </w:t>
+      </w:r>
+      <w:r>
+        <w:rPr>
+          <w:rStyle w:val="DecValTok"/>
+        </w:rPr>
+        <w:t xml:space="preserve">10</w:t>
+      </w:r>
+      <w:r>
+        <w:rPr>
+          <w:rStyle w:val="NormalTok"/>
+        </w:rPr>
+        <w:t xml:space="preserve">, </w:t>
+      </w:r>
+      <w:r>
+        <w:rPr>
+          <w:rStyle w:val="DecValTok"/>
+        </w:rPr>
+        <w:t xml:space="preserve">50</w:t>
+      </w:r>
+      <w:r>
+        <w:rPr>
+          <w:rStyle w:val="NormalTok"/>
+        </w:rPr>
+        <w:t xml:space="preserve">, </w:t>
+      </w:r>
+      <w:r>
+        <w:rPr>
+          <w:rStyle w:val="DecValTok"/>
+        </w:rPr>
+        <w:t xml:space="preserve">100</w:t>
+      </w:r>
+      <w:r>
+        <w:rPr>
+          <w:rStyle w:val="NormalTok"/>
+        </w:rPr>
+        <w:t xml:space="preserve">)</w:t>
+      </w:r>
+      <w:r>
+        <w:br w:type="textWrapping"/>
+      </w:r>
+      <w:r>
+        <w:rPr>
+          <w:rStyle w:val="NormalTok"/>
+        </w:rPr>
+        <w:t xml:space="preserve">(x</w:t>
+      </w:r>
+      <w:r>
+        <w:rPr>
+          <w:rStyle w:val="OperatorTok"/>
+        </w:rPr>
+        <w:t xml:space="preserve">^</w:t>
+      </w:r>
+      <w:r>
+        <w:rPr>
+          <w:rStyle w:val="NormalTok"/>
+        </w:rPr>
+        <w:t xml:space="preserve">(n</w:t>
+      </w:r>
+      <w:r>
+        <w:rPr>
+          <w:rStyle w:val="OperatorTok"/>
+        </w:rPr>
+        <w:t xml:space="preserve">+</w:t>
+      </w:r>
+      <w:r>
+        <w:rPr>
+          <w:rStyle w:val="DecValTok"/>
+        </w:rPr>
+        <w:t xml:space="preserve">1</w:t>
+      </w:r>
+      <w:r>
+        <w:rPr>
+          <w:rStyle w:val="NormalTok"/>
+        </w:rPr>
+        <w:t xml:space="preserve">))</w:t>
+      </w:r>
+      <w:r>
+        <w:rPr>
+          <w:rStyle w:val="OperatorTok"/>
+        </w:rPr>
+        <w:t xml:space="preserve">/</w:t>
+      </w:r>
+      <w:r>
+        <w:rPr>
+          <w:rStyle w:val="NormalTok"/>
+        </w:rPr>
+        <w:t xml:space="preserve">(</w:t>
+      </w:r>
+      <w:r>
+        <w:rPr>
+          <w:rStyle w:val="DecValTok"/>
+        </w:rPr>
+        <w:t xml:space="preserve">1</w:t>
+      </w:r>
+      <w:r>
+        <w:rPr>
+          <w:rStyle w:val="OperatorTok"/>
+        </w:rPr>
+        <w:t xml:space="preserve">-</w:t>
+      </w:r>
+      <w:r>
+        <w:rPr>
+          <w:rStyle w:val="NormalTok"/>
+        </w:rPr>
+        <w:t xml:space="preserve">x)</w:t>
+      </w:r>
+    </w:p>
+    <w:p>
+      <w:pPr>
+        <w:pStyle w:val="SourceCode"/>
+      </w:pPr>
+      <w:r>
+        <w:rPr>
+          <w:rStyle w:val="VerbatimChar"/>
+        </w:rPr>
+        <w:t xml:space="preserve">## [1] 3.255208e-04 3.178914e-07 2.629536e-31 2.074338e-61</w:t>
+      </w:r>
+    </w:p>
+    <w:p>
+      <w:pPr>
+        <w:pStyle w:val="Heading2"/>
+      </w:pPr>
+      <w:bookmarkStart w:id="23" w:name="exercise-set-3"/>
+      <w:bookmarkEnd w:id="23"/>
+      <w:r>
+        <w:t xml:space="preserve">Exercise set 3</w:t>
       </w:r>
     </w:p>
     <w:p>
       <w:pPr>
         <w:pStyle w:val="Compact"/>
         <w:numPr>
-          <w:numId w:val="1013"/>
+          <w:numId w:val="1014"/>
           <w:ilvl w:val="0"/>
         </w:numPr>
       </w:pPr>
       <w:r>
-        <w:t xml:space="preserve">Create a vector of the first 12 upper-case English letters</w:t>
+        <w:t xml:space="preserve">Create a vector of the months of the year and store it in an object called</w:t>
+      </w:r>
+      <w:r>
+        <w:t xml:space="preserve"> </w:t>
+      </w:r>
+      <w:r>
+        <w:t xml:space="preserve">“</w:t>
+      </w:r>
+      <w:r>
+        <w:t xml:space="preserve">mons</w:t>
+      </w:r>
+      <w:r>
+        <w:t xml:space="preserve">”</w:t>
+      </w:r>
+      <w:r>
+        <w:t xml:space="preserve">.</w:t>
+      </w:r>
+    </w:p>
+    <w:p>
+      <w:pPr>
+        <w:pStyle w:val="SourceCode"/>
+      </w:pPr>
+      <w:r>
+        <w:rPr>
+          <w:rStyle w:val="NormalTok"/>
+        </w:rPr>
+        <w:t xml:space="preserve">mons&lt;-</w:t>
+      </w:r>
+      <w:r>
+        <w:rPr>
+          <w:rStyle w:val="StringTok"/>
+        </w:rPr>
+        <w:t xml:space="preserve"> </w:t>
+      </w:r>
+      <w:r>
+        <w:rPr>
+          <w:rStyle w:val="KeywordTok"/>
+        </w:rPr>
+        <w:t xml:space="preserve">c</w:t>
+      </w:r>
+      <w:r>
+        <w:rPr>
+          <w:rStyle w:val="NormalTok"/>
+        </w:rPr>
+        <w:t xml:space="preserve">(month.name)</w:t>
+      </w:r>
+      <w:r>
+        <w:br w:type="textWrapping"/>
+      </w:r>
+      <w:r>
+        <w:rPr>
+          <w:rStyle w:val="NormalTok"/>
+        </w:rPr>
+        <w:t xml:space="preserve">mons</w:t>
+      </w:r>
+    </w:p>
+    <w:p>
+      <w:pPr>
+        <w:pStyle w:val="SourceCode"/>
+      </w:pPr>
+      <w:r>
+        <w:rPr>
+          <w:rStyle w:val="VerbatimChar"/>
+        </w:rPr>
+        <w:t xml:space="preserve">##  [1] "January"   "February"  "March"     "April"     "May"      </w:t>
+      </w:r>
+      <w:r>
+        <w:br w:type="textWrapping"/>
+      </w:r>
+      <w:r>
+        <w:rPr>
+          <w:rStyle w:val="VerbatimChar"/>
+        </w:rPr>
+        <w:t xml:space="preserve">##  [6] "June"      "July"      "August"    "September" "October"  </w:t>
+      </w:r>
+      <w:r>
+        <w:br w:type="textWrapping"/>
+      </w:r>
+      <w:r>
+        <w:rPr>
+          <w:rStyle w:val="VerbatimChar"/>
+        </w:rPr>
+        <w:t xml:space="preserve">## [11] "November"  "December"</w:t>
       </w:r>
     </w:p>
     <w:p>
       <w:pPr>
         <w:pStyle w:val="Compact"/>
         <w:numPr>
-          <w:numId w:val="1013"/>
+          <w:numId w:val="1015"/>
           <w:ilvl w:val="0"/>
         </w:numPr>
       </w:pPr>
       <w:r>
-        <w:t xml:space="preserve">Create a vector of the 1st, 3rd, 5th, 7th, …, 25th English letters</w:t>
+        <w:t xml:space="preserve">You would like to discard the first three months, so you type</w:t>
+      </w:r>
+      <w:r>
+        <w:t xml:space="preserve"> </w:t>
+      </w:r>
+      <w:r>
+        <w:t xml:space="preserve">“</w:t>
+      </w:r>
+      <w:r>
+        <w:t xml:space="preserve">mons[-1:3]</w:t>
+      </w:r>
+      <w:r>
+        <w:t xml:space="preserve">”</w:t>
+      </w:r>
+      <w:r>
+        <w:t xml:space="preserve">.</w:t>
+      </w:r>
+      <w:r>
+        <w:t xml:space="preserve"> </w:t>
+      </w:r>
+      <w:r>
+        <w:t xml:space="preserve">What happened? Why should you type instead?</w:t>
+      </w:r>
+    </w:p>
+    <w:p>
+      <w:pPr>
+        <w:pStyle w:val="SourceCode"/>
+      </w:pPr>
+      <w:r>
+        <w:rPr>
+          <w:rStyle w:val="CommentTok"/>
+        </w:rPr>
+        <w:t xml:space="preserve"># Error in mons[-1:3] : only 0's may be mixed with negative subscripts. R doesn't allow to "knit" with the error</w:t>
+      </w:r>
+      <w:r>
+        <w:br w:type="textWrapping"/>
+      </w:r>
+      <w:r>
+        <w:rPr>
+          <w:rStyle w:val="NormalTok"/>
+        </w:rPr>
+        <w:t xml:space="preserve">mons[</w:t>
+      </w:r>
+      <w:r>
+        <w:rPr>
+          <w:rStyle w:val="DecValTok"/>
+        </w:rPr>
+        <w:t xml:space="preserve">1</w:t>
+      </w:r>
+      <w:r>
+        <w:rPr>
+          <w:rStyle w:val="OperatorTok"/>
+        </w:rPr>
+        <w:t xml:space="preserve">:</w:t>
+      </w:r>
+      <w:r>
+        <w:rPr>
+          <w:rStyle w:val="DecValTok"/>
+        </w:rPr>
+        <w:t xml:space="preserve">3</w:t>
+      </w:r>
+      <w:r>
+        <w:rPr>
+          <w:rStyle w:val="NormalTok"/>
+        </w:rPr>
+        <w:t xml:space="preserve">]</w:t>
+      </w:r>
+    </w:p>
+    <w:p>
+      <w:pPr>
+        <w:pStyle w:val="SourceCode"/>
+      </w:pPr>
+      <w:r>
+        <w:rPr>
+          <w:rStyle w:val="VerbatimChar"/>
+        </w:rPr>
+        <w:t xml:space="preserve">## [1] "January"  "February" "March"</w:t>
+      </w:r>
+    </w:p>
+    <w:p>
+      <w:pPr>
+        <w:pStyle w:val="SourceCode"/>
+      </w:pPr>
+      <w:r>
+        <w:rPr>
+          <w:rStyle w:val="NormalTok"/>
+        </w:rPr>
+        <w:t xml:space="preserve">mons[</w:t>
+      </w:r>
+      <w:r>
+        <w:rPr>
+          <w:rStyle w:val="DecValTok"/>
+        </w:rPr>
+        <w:t xml:space="preserve">4</w:t>
+      </w:r>
+      <w:r>
+        <w:rPr>
+          <w:rStyle w:val="OperatorTok"/>
+        </w:rPr>
+        <w:t xml:space="preserve">:</w:t>
+      </w:r>
+      <w:r>
+        <w:rPr>
+          <w:rStyle w:val="DecValTok"/>
+        </w:rPr>
+        <w:t xml:space="preserve">12</w:t>
+      </w:r>
+      <w:r>
+        <w:rPr>
+          <w:rStyle w:val="NormalTok"/>
+        </w:rPr>
+        <w:t xml:space="preserve">]</w:t>
+      </w:r>
+    </w:p>
+    <w:p>
+      <w:pPr>
+        <w:pStyle w:val="SourceCode"/>
+      </w:pPr>
+      <w:r>
+        <w:rPr>
+          <w:rStyle w:val="VerbatimChar"/>
+        </w:rPr>
+        <w:t xml:space="preserve">## [1] "April"     "May"       "June"      "July"      "August"    "September"</w:t>
+      </w:r>
+      <w:r>
+        <w:br w:type="textWrapping"/>
+      </w:r>
+      <w:r>
+        <w:rPr>
+          <w:rStyle w:val="VerbatimChar"/>
+        </w:rPr>
+        <w:t xml:space="preserve">## [7] "October"   "November"  "December"</w:t>
       </w:r>
     </w:p>
     <w:p>
       <w:pPr>
         <w:pStyle w:val="Compact"/>
         <w:numPr>
-          <w:numId w:val="1013"/>
+          <w:numId w:val="1016"/>
+          <w:ilvl w:val="0"/>
+        </w:numPr>
+      </w:pPr>
+      <w:r>
+        <w:t xml:space="preserve">Find a method to use the</w:t>
+      </w:r>
+      <w:r>
+        <w:t xml:space="preserve"> </w:t>
+      </w:r>
+      <w:r>
+        <w:t xml:space="preserve">“</w:t>
+      </w:r>
+      <w:r>
+        <w:t xml:space="preserve">length()</w:t>
+      </w:r>
+      <w:r>
+        <w:t xml:space="preserve">”</w:t>
+      </w:r>
+      <w:r>
+        <w:t xml:space="preserve"> </w:t>
+      </w:r>
+      <w:r>
+        <w:t xml:space="preserve">function to find the last four entries</w:t>
+      </w:r>
+      <w:r>
+        <w:t xml:space="preserve"> </w:t>
+      </w:r>
+      <w:r>
+        <w:t xml:space="preserve">of</w:t>
+      </w:r>
+      <w:r>
+        <w:t xml:space="preserve"> </w:t>
+      </w:r>
+      <w:r>
+        <w:rPr>
+          <w:i/>
+        </w:rPr>
+        <w:t xml:space="preserve">any</w:t>
+      </w:r>
+      <w:r>
+        <w:t xml:space="preserve"> </w:t>
+      </w:r>
+      <w:r>
+        <w:t xml:space="preserve">atomic vector. Apply this to find the last four months of the</w:t>
+      </w:r>
+      <w:r>
+        <w:t xml:space="preserve"> </w:t>
+      </w:r>
+      <w:r>
+        <w:t xml:space="preserve">year.</w:t>
+      </w:r>
+    </w:p>
+    <w:p>
+      <w:pPr>
+        <w:pStyle w:val="SourceCode"/>
+      </w:pPr>
+      <w:r>
+        <w:rPr>
+          <w:rStyle w:val="NormalTok"/>
+        </w:rPr>
+        <w:t xml:space="preserve">mons[</w:t>
+      </w:r>
+      <w:r>
+        <w:rPr>
+          <w:rStyle w:val="KeywordTok"/>
+        </w:rPr>
+        <w:t xml:space="preserve">length</w:t>
+      </w:r>
+      <w:r>
+        <w:rPr>
+          <w:rStyle w:val="NormalTok"/>
+        </w:rPr>
+        <w:t xml:space="preserve">(mons)</w:t>
+      </w:r>
+      <w:r>
+        <w:rPr>
+          <w:rStyle w:val="OperatorTok"/>
+        </w:rPr>
+        <w:t xml:space="preserve">-</w:t>
+      </w:r>
+      <w:r>
+        <w:rPr>
+          <w:rStyle w:val="NormalTok"/>
+        </w:rPr>
+        <w:t xml:space="preserve">(</w:t>
+      </w:r>
+      <w:r>
+        <w:rPr>
+          <w:rStyle w:val="DecValTok"/>
+        </w:rPr>
+        <w:t xml:space="preserve">3</w:t>
+      </w:r>
+      <w:r>
+        <w:rPr>
+          <w:rStyle w:val="OperatorTok"/>
+        </w:rPr>
+        <w:t xml:space="preserve">:</w:t>
+      </w:r>
+      <w:r>
+        <w:rPr>
+          <w:rStyle w:val="DecValTok"/>
+        </w:rPr>
+        <w:t xml:space="preserve">0</w:t>
+      </w:r>
+      <w:r>
+        <w:rPr>
+          <w:rStyle w:val="NormalTok"/>
+        </w:rPr>
+        <w:t xml:space="preserve">)]</w:t>
+      </w:r>
+    </w:p>
+    <w:p>
+      <w:pPr>
+        <w:pStyle w:val="SourceCode"/>
+      </w:pPr>
+      <w:r>
+        <w:rPr>
+          <w:rStyle w:val="VerbatimChar"/>
+        </w:rPr>
+        <w:t xml:space="preserve">## [1] "September" "October"   "November"  "December"</w:t>
+      </w:r>
+    </w:p>
+    <w:p>
+      <w:pPr>
+        <w:pStyle w:val="Compact"/>
+        <w:numPr>
+          <w:numId w:val="1017"/>
+          <w:ilvl w:val="0"/>
+        </w:numPr>
+      </w:pPr>
+      <w:r>
+        <w:t xml:space="preserve">Logically subset the uppercase vector of English letters in the following</w:t>
+      </w:r>
+      <w:r>
+        <w:t xml:space="preserve"> </w:t>
+      </w:r>
+      <w:r>
+        <w:t xml:space="preserve">ways:</w:t>
+      </w:r>
+    </w:p>
+    <w:p>
+      <w:pPr>
+        <w:pStyle w:val="Compact"/>
+        <w:numPr>
+          <w:numId w:val="1018"/>
+          <w:ilvl w:val="0"/>
+        </w:numPr>
+      </w:pPr>
+      <w:r>
+        <w:t xml:space="preserve">Type LETTERS and press ENTER. What is your guess to find the lower case</w:t>
+      </w:r>
+      <w:r>
+        <w:t xml:space="preserve"> </w:t>
+      </w:r>
+      <w:r>
+        <w:t xml:space="preserve">letters?</w:t>
+      </w:r>
+    </w:p>
+    <w:p>
+      <w:pPr>
+        <w:pStyle w:val="SourceCode"/>
+      </w:pPr>
+      <w:r>
+        <w:rPr>
+          <w:rStyle w:val="NormalTok"/>
+        </w:rPr>
+        <w:t xml:space="preserve">LETTERS</w:t>
+      </w:r>
+    </w:p>
+    <w:p>
+      <w:pPr>
+        <w:pStyle w:val="SourceCode"/>
+      </w:pPr>
+      <w:r>
+        <w:rPr>
+          <w:rStyle w:val="VerbatimChar"/>
+        </w:rPr>
+        <w:t xml:space="preserve">##  [1] "A" "B" "C" "D" "E" "F" "G" "H" "I" "J" "K" "L" "M" "N" "O" "P" "Q"</w:t>
+      </w:r>
+      <w:r>
+        <w:br w:type="textWrapping"/>
+      </w:r>
+      <w:r>
+        <w:rPr>
+          <w:rStyle w:val="VerbatimChar"/>
+        </w:rPr>
+        <w:t xml:space="preserve">## [18] "R" "S" "T" "U" "V" "W" "X" "Y" "Z"</w:t>
+      </w:r>
+    </w:p>
+    <w:p>
+      <w:pPr>
+        <w:pStyle w:val="SourceCode"/>
+      </w:pPr>
+      <w:r>
+        <w:rPr>
+          <w:rStyle w:val="NormalTok"/>
+        </w:rPr>
+        <w:t xml:space="preserve">letters</w:t>
+      </w:r>
+    </w:p>
+    <w:p>
+      <w:pPr>
+        <w:pStyle w:val="SourceCode"/>
+      </w:pPr>
+      <w:r>
+        <w:rPr>
+          <w:rStyle w:val="VerbatimChar"/>
+        </w:rPr>
+        <w:t xml:space="preserve">##  [1] "a" "b" "c" "d" "e" "f" "g" "h" "i" "j" "k" "l" "m" "n" "o" "p" "q"</w:t>
+      </w:r>
+      <w:r>
+        <w:br w:type="textWrapping"/>
+      </w:r>
+      <w:r>
+        <w:rPr>
+          <w:rStyle w:val="VerbatimChar"/>
+        </w:rPr>
+        <w:t xml:space="preserve">## [18] "r" "s" "t" "u" "v" "w" "x" "y" "z"</w:t>
+      </w:r>
+    </w:p>
+    <w:p>
+      <w:pPr>
+        <w:pStyle w:val="Compact"/>
+        <w:numPr>
+          <w:numId w:val="1019"/>
+          <w:ilvl w:val="0"/>
+        </w:numPr>
+      </w:pPr>
+      <w:r>
+        <w:t xml:space="preserve">Create a vector of the first 12 upper-case English letters</w:t>
+      </w:r>
+    </w:p>
+    <w:p>
+      <w:pPr>
+        <w:pStyle w:val="SourceCode"/>
+      </w:pPr>
+      <w:r>
+        <w:rPr>
+          <w:rStyle w:val="NormalTok"/>
+        </w:rPr>
+        <w:t xml:space="preserve">LETT&lt;-</w:t>
+      </w:r>
+      <w:r>
+        <w:rPr>
+          <w:rStyle w:val="StringTok"/>
+        </w:rPr>
+        <w:t xml:space="preserve"> </w:t>
+      </w:r>
+      <w:r>
+        <w:rPr>
+          <w:rStyle w:val="KeywordTok"/>
+        </w:rPr>
+        <w:t xml:space="preserve">c</w:t>
+      </w:r>
+      <w:r>
+        <w:rPr>
+          <w:rStyle w:val="NormalTok"/>
+        </w:rPr>
+        <w:t xml:space="preserve">(LETTERS[</w:t>
+      </w:r>
+      <w:r>
+        <w:rPr>
+          <w:rStyle w:val="DecValTok"/>
+        </w:rPr>
+        <w:t xml:space="preserve">1</w:t>
+      </w:r>
+      <w:r>
+        <w:rPr>
+          <w:rStyle w:val="OperatorTok"/>
+        </w:rPr>
+        <w:t xml:space="preserve">:</w:t>
+      </w:r>
+      <w:r>
+        <w:rPr>
+          <w:rStyle w:val="DecValTok"/>
+        </w:rPr>
+        <w:t xml:space="preserve">12</w:t>
+      </w:r>
+      <w:r>
+        <w:rPr>
+          <w:rStyle w:val="NormalTok"/>
+        </w:rPr>
+        <w:t xml:space="preserve">])</w:t>
+      </w:r>
+      <w:r>
+        <w:br w:type="textWrapping"/>
+      </w:r>
+      <w:r>
+        <w:rPr>
+          <w:rStyle w:val="NormalTok"/>
+        </w:rPr>
+        <w:t xml:space="preserve">LETT</w:t>
+      </w:r>
+    </w:p>
+    <w:p>
+      <w:pPr>
+        <w:pStyle w:val="SourceCode"/>
+      </w:pPr>
+      <w:r>
+        <w:rPr>
+          <w:rStyle w:val="VerbatimChar"/>
+        </w:rPr>
+        <w:t xml:space="preserve">##  [1] "A" "B" "C" "D" "E" "F" "G" "H" "I" "J" "K" "L"</w:t>
+      </w:r>
+    </w:p>
+    <w:p>
+      <w:pPr>
+        <w:pStyle w:val="Compact"/>
+        <w:numPr>
+          <w:numId w:val="1020"/>
+          <w:ilvl w:val="0"/>
+        </w:numPr>
+      </w:pPr>
+      <w:r>
+        <w:t xml:space="preserve">Create a vector of the 1st, 3rd, 5th, 7th, …, 25th English letters</w:t>
+      </w:r>
+    </w:p>
+    <w:p>
+      <w:pPr>
+        <w:pStyle w:val="SourceCode"/>
+      </w:pPr>
+      <w:r>
+        <w:rPr>
+          <w:rStyle w:val="NormalTok"/>
+        </w:rPr>
+        <w:t xml:space="preserve">LETTnum&lt;-</w:t>
+      </w:r>
+      <w:r>
+        <w:rPr>
+          <w:rStyle w:val="StringTok"/>
+        </w:rPr>
+        <w:t xml:space="preserve"> </w:t>
+      </w:r>
+      <w:r>
+        <w:rPr>
+          <w:rStyle w:val="KeywordTok"/>
+        </w:rPr>
+        <w:t xml:space="preserve">c</w:t>
+      </w:r>
+      <w:r>
+        <w:rPr>
+          <w:rStyle w:val="NormalTok"/>
+        </w:rPr>
+        <w:t xml:space="preserve">(LETTERS[</w:t>
+      </w:r>
+      <w:r>
+        <w:rPr>
+          <w:rStyle w:val="KeywordTok"/>
+        </w:rPr>
+        <w:t xml:space="preserve">seq</w:t>
+      </w:r>
+      <w:r>
+        <w:rPr>
+          <w:rStyle w:val="NormalTok"/>
+        </w:rPr>
+        <w:t xml:space="preserve">(</w:t>
+      </w:r>
+      <w:r>
+        <w:rPr>
+          <w:rStyle w:val="DataTypeTok"/>
+        </w:rPr>
+        <w:t xml:space="preserve">from =</w:t>
+      </w:r>
+      <w:r>
+        <w:rPr>
+          <w:rStyle w:val="NormalTok"/>
+        </w:rPr>
+        <w:t xml:space="preserve"> </w:t>
+      </w:r>
+      <w:r>
+        <w:rPr>
+          <w:rStyle w:val="DecValTok"/>
+        </w:rPr>
+        <w:t xml:space="preserve">1</w:t>
+      </w:r>
+      <w:r>
+        <w:rPr>
+          <w:rStyle w:val="NormalTok"/>
+        </w:rPr>
+        <w:t xml:space="preserve">, </w:t>
+      </w:r>
+      <w:r>
+        <w:rPr>
+          <w:rStyle w:val="DataTypeTok"/>
+        </w:rPr>
+        <w:t xml:space="preserve">to =</w:t>
+      </w:r>
+      <w:r>
+        <w:rPr>
+          <w:rStyle w:val="NormalTok"/>
+        </w:rPr>
+        <w:t xml:space="preserve"> </w:t>
+      </w:r>
+      <w:r>
+        <w:rPr>
+          <w:rStyle w:val="DecValTok"/>
+        </w:rPr>
+        <w:t xml:space="preserve">26</w:t>
+      </w:r>
+      <w:r>
+        <w:rPr>
+          <w:rStyle w:val="NormalTok"/>
+        </w:rPr>
+        <w:t xml:space="preserve">, </w:t>
+      </w:r>
+      <w:r>
+        <w:rPr>
+          <w:rStyle w:val="DataTypeTok"/>
+        </w:rPr>
+        <w:t xml:space="preserve">by =</w:t>
+      </w:r>
+      <w:r>
+        <w:rPr>
+          <w:rStyle w:val="NormalTok"/>
+        </w:rPr>
+        <w:t xml:space="preserve"> </w:t>
+      </w:r>
+      <w:r>
+        <w:rPr>
+          <w:rStyle w:val="DecValTok"/>
+        </w:rPr>
+        <w:t xml:space="preserve">2</w:t>
+      </w:r>
+      <w:r>
+        <w:rPr>
+          <w:rStyle w:val="NormalTok"/>
+        </w:rPr>
+        <w:t xml:space="preserve">)])</w:t>
+      </w:r>
+      <w:r>
+        <w:br w:type="textWrapping"/>
+      </w:r>
+      <w:r>
+        <w:rPr>
+          <w:rStyle w:val="NormalTok"/>
+        </w:rPr>
+        <w:t xml:space="preserve">LETTnum</w:t>
+      </w:r>
+    </w:p>
+    <w:p>
+      <w:pPr>
+        <w:pStyle w:val="SourceCode"/>
+      </w:pPr>
+      <w:r>
+        <w:rPr>
+          <w:rStyle w:val="VerbatimChar"/>
+        </w:rPr>
+        <w:t xml:space="preserve">##  [1] "A" "C" "E" "G" "I" "K" "M" "O" "Q" "S" "U" "W" "Y"</w:t>
+      </w:r>
+    </w:p>
+    <w:p>
+      <w:pPr>
+        <w:pStyle w:val="Compact"/>
+        <w:numPr>
+          <w:numId w:val="1021"/>
           <w:ilvl w:val="0"/>
         </w:numPr>
       </w:pPr>
@@ -1921,7 +3404,7 @@
     </w:lvl>
   </w:abstractNum>
   <w:abstractNum w:abstractNumId="990">
-    <w:nsid w:val="b7b26cb5"/>
+    <w:nsid w:val="f8e4f93b"/>
     <w:multiLevelType w:val="multilevel"/>
     <w:lvl w:ilvl="0">
       <w:numFmt w:val="bullet"/>
@@ -2002,7 +3485,7 @@
     </w:lvl>
   </w:abstractNum>
   <w:abstractNum w:abstractNumId="99411">
-    <w:nsid w:val="52fecac3"/>
+    <w:nsid w:val="537fd63b"/>
     <w:multiLevelType w:val="multilevel"/>
     <w:lvl w:ilvl="0">
       <w:start w:val="1"/>
@@ -2090,7 +3573,7 @@
     </w:lvl>
   </w:abstractNum>
   <w:abstractNum w:abstractNumId="99412">
-    <w:nsid w:val="5a8b79dd"/>
+    <w:nsid w:val="e75dedc8"/>
     <w:multiLevelType w:val="multilevel"/>
     <w:lvl w:ilvl="0">
       <w:start w:val="2"/>
@@ -2178,7 +3661,7 @@
     </w:lvl>
   </w:abstractNum>
   <w:abstractNum w:abstractNumId="99413">
-    <w:nsid w:val="5569632e"/>
+    <w:nsid w:val="c8cd1636"/>
     <w:multiLevelType w:val="multilevel"/>
     <w:lvl w:ilvl="0">
       <w:start w:val="3"/>
@@ -2266,7 +3749,7 @@
     </w:lvl>
   </w:abstractNum>
   <w:abstractNum w:abstractNumId="99414">
-    <w:nsid w:val="55fd63c2"/>
+    <w:nsid w:val="63306781"/>
     <w:multiLevelType w:val="multilevel"/>
     <w:lvl w:ilvl="0">
       <w:start w:val="4"/>
@@ -2354,7 +3837,7 @@
     </w:lvl>
   </w:abstractNum>
   <w:abstractNum w:abstractNumId="99721">
-    <w:nsid w:val="64a98b07"/>
+    <w:nsid w:val="e50105d3"/>
     <w:multiLevelType w:val="multilevel"/>
     <w:lvl w:ilvl="0">
       <w:start w:val="1"/>
@@ -2441,8 +3924,96 @@
       </w:pPr>
     </w:lvl>
   </w:abstractNum>
+  <w:abstractNum w:abstractNumId="99722">
+    <w:nsid w:val="bdfcd95b"/>
+    <w:multiLevelType w:val="multilevel"/>
+    <w:lvl w:ilvl="0">
+      <w:start w:val="2"/>
+      <w:numFmt w:val="lowerLetter"/>
+      <w:lvlText w:val="%1)"/>
+      <w:lvlJc w:val="left"/>
+      <w:pPr>
+        <w:tabs>
+          <w:tab w:val="num" w:pos="0"/>
+        </w:tabs>
+        <w:ind w:left="480" w:hanging="480"/>
+      </w:pPr>
+    </w:lvl>
+    <w:lvl w:ilvl="1">
+      <w:start w:val="2"/>
+      <w:numFmt w:val="lowerLetter"/>
+      <w:lvlText w:val="%2)"/>
+      <w:lvlJc w:val="left"/>
+      <w:pPr>
+        <w:tabs>
+          <w:tab w:val="num" w:pos="720"/>
+        </w:tabs>
+        <w:ind w:left="1200" w:hanging="480"/>
+      </w:pPr>
+    </w:lvl>
+    <w:lvl w:ilvl="2">
+      <w:start w:val="2"/>
+      <w:numFmt w:val="lowerLetter"/>
+      <w:lvlText w:val="%3)"/>
+      <w:lvlJc w:val="left"/>
+      <w:pPr>
+        <w:tabs>
+          <w:tab w:val="num" w:pos="1440"/>
+        </w:tabs>
+        <w:ind w:left="1920" w:hanging="480"/>
+      </w:pPr>
+    </w:lvl>
+    <w:lvl w:ilvl="3">
+      <w:start w:val="2"/>
+      <w:numFmt w:val="lowerLetter"/>
+      <w:lvlText w:val="%4)"/>
+      <w:lvlJc w:val="left"/>
+      <w:pPr>
+        <w:tabs>
+          <w:tab w:val="num" w:pos="2160"/>
+        </w:tabs>
+        <w:ind w:left="2640" w:hanging="480"/>
+      </w:pPr>
+    </w:lvl>
+    <w:lvl w:ilvl="4">
+      <w:start w:val="2"/>
+      <w:numFmt w:val="lowerLetter"/>
+      <w:lvlText w:val="%5)"/>
+      <w:lvlJc w:val="left"/>
+      <w:pPr>
+        <w:tabs>
+          <w:tab w:val="num" w:pos="2880"/>
+        </w:tabs>
+        <w:ind w:left="3360" w:hanging="480"/>
+      </w:pPr>
+    </w:lvl>
+    <w:lvl w:ilvl="5">
+      <w:start w:val="2"/>
+      <w:numFmt w:val="lowerLetter"/>
+      <w:lvlText w:val="%6)"/>
+      <w:lvlJc w:val="left"/>
+      <w:pPr>
+        <w:tabs>
+          <w:tab w:val="num" w:pos="3600"/>
+        </w:tabs>
+        <w:ind w:left="4080" w:hanging="480"/>
+      </w:pPr>
+    </w:lvl>
+    <w:lvl w:ilvl="6">
+      <w:start w:val="2"/>
+      <w:numFmt w:val="lowerLetter"/>
+      <w:lvlText w:val="%7)"/>
+      <w:lvlJc w:val="left"/>
+      <w:pPr>
+        <w:tabs>
+          <w:tab w:val="num" w:pos="4320"/>
+        </w:tabs>
+        <w:ind w:left="4800" w:hanging="480"/>
+      </w:pPr>
+    </w:lvl>
+  </w:abstractNum>
   <w:abstractNum w:abstractNumId="99723">
-    <w:nsid w:val="f8a14b58"/>
+    <w:nsid w:val="6ee7e7fe"/>
     <w:multiLevelType w:val="multilevel"/>
     <w:lvl w:ilvl="0">
       <w:start w:val="3"/>
@@ -2530,7 +4101,7 @@
     </w:lvl>
   </w:abstractNum>
   <w:abstractNum w:abstractNumId="99724">
-    <w:nsid w:val="d1325292"/>
+    <w:nsid w:val="73e85630"/>
     <w:multiLevelType w:val="multilevel"/>
     <w:lvl w:ilvl="0">
       <w:start w:val="4"/>
@@ -2618,7 +4189,7 @@
     </w:lvl>
   </w:abstractNum>
   <w:abstractNum w:abstractNumId="99725">
-    <w:nsid w:val="4722e33c"/>
+    <w:nsid w:val="33067482"/>
     <w:multiLevelType w:val="multilevel"/>
     <w:lvl w:ilvl="0">
       <w:start w:val="5"/>
@@ -2694,6 +4265,94 @@
     </w:lvl>
     <w:lvl w:ilvl="6">
       <w:start w:val="5"/>
+      <w:numFmt w:val="lowerLetter"/>
+      <w:lvlText w:val="%7)"/>
+      <w:lvlJc w:val="left"/>
+      <w:pPr>
+        <w:tabs>
+          <w:tab w:val="num" w:pos="4320"/>
+        </w:tabs>
+        <w:ind w:left="4800" w:hanging="480"/>
+      </w:pPr>
+    </w:lvl>
+  </w:abstractNum>
+  <w:abstractNum w:abstractNumId="99727">
+    <w:nsid w:val="b74e68e8"/>
+    <w:multiLevelType w:val="multilevel"/>
+    <w:lvl w:ilvl="0">
+      <w:start w:val="7"/>
+      <w:numFmt w:val="lowerLetter"/>
+      <w:lvlText w:val="%1)"/>
+      <w:lvlJc w:val="left"/>
+      <w:pPr>
+        <w:tabs>
+          <w:tab w:val="num" w:pos="0"/>
+        </w:tabs>
+        <w:ind w:left="480" w:hanging="480"/>
+      </w:pPr>
+    </w:lvl>
+    <w:lvl w:ilvl="1">
+      <w:start w:val="7"/>
+      <w:numFmt w:val="lowerLetter"/>
+      <w:lvlText w:val="%2)"/>
+      <w:lvlJc w:val="left"/>
+      <w:pPr>
+        <w:tabs>
+          <w:tab w:val="num" w:pos="720"/>
+        </w:tabs>
+        <w:ind w:left="1200" w:hanging="480"/>
+      </w:pPr>
+    </w:lvl>
+    <w:lvl w:ilvl="2">
+      <w:start w:val="7"/>
+      <w:numFmt w:val="lowerLetter"/>
+      <w:lvlText w:val="%3)"/>
+      <w:lvlJc w:val="left"/>
+      <w:pPr>
+        <w:tabs>
+          <w:tab w:val="num" w:pos="1440"/>
+        </w:tabs>
+        <w:ind w:left="1920" w:hanging="480"/>
+      </w:pPr>
+    </w:lvl>
+    <w:lvl w:ilvl="3">
+      <w:start w:val="7"/>
+      <w:numFmt w:val="lowerLetter"/>
+      <w:lvlText w:val="%4)"/>
+      <w:lvlJc w:val="left"/>
+      <w:pPr>
+        <w:tabs>
+          <w:tab w:val="num" w:pos="2160"/>
+        </w:tabs>
+        <w:ind w:left="2640" w:hanging="480"/>
+      </w:pPr>
+    </w:lvl>
+    <w:lvl w:ilvl="4">
+      <w:start w:val="7"/>
+      <w:numFmt w:val="lowerLetter"/>
+      <w:lvlText w:val="%5)"/>
+      <w:lvlJc w:val="left"/>
+      <w:pPr>
+        <w:tabs>
+          <w:tab w:val="num" w:pos="2880"/>
+        </w:tabs>
+        <w:ind w:left="3360" w:hanging="480"/>
+      </w:pPr>
+    </w:lvl>
+    <w:lvl w:ilvl="5">
+      <w:start w:val="7"/>
+      <w:numFmt w:val="lowerLetter"/>
+      <w:lvlText w:val="%6)"/>
+      <w:lvlJc w:val="left"/>
+      <w:pPr>
+        <w:tabs>
+          <w:tab w:val="num" w:pos="3600"/>
+        </w:tabs>
+        <w:ind w:left="4080" w:hanging="480"/>
+      </w:pPr>
+    </w:lvl>
+    <w:lvl w:ilvl="6">
+      <w:start w:val="7"/>
       <w:numFmt w:val="lowerLetter"/>
       <w:lvlText w:val="%7)"/>
       <w:lvlJc w:val="left"/>
@@ -2880,6 +4539,30 @@
     </w:lvlOverride>
   </w:num>
   <w:num w:numId="1008">
+    <w:abstractNumId w:val="99722"/>
+    <w:lvlOverride w:ilvl="0">
+      <w:startOverride w:val="2"/>
+    </w:lvlOverride>
+    <w:lvlOverride w:ilvl="1">
+      <w:startOverride w:val="2"/>
+    </w:lvlOverride>
+    <w:lvlOverride w:ilvl="2">
+      <w:startOverride w:val="2"/>
+    </w:lvlOverride>
+    <w:lvlOverride w:ilvl="3">
+      <w:startOverride w:val="2"/>
+    </w:lvlOverride>
+    <w:lvlOverride w:ilvl="4">
+      <w:startOverride w:val="2"/>
+    </w:lvlOverride>
+    <w:lvlOverride w:ilvl="5">
+      <w:startOverride w:val="2"/>
+    </w:lvlOverride>
+    <w:lvlOverride w:ilvl="6">
+      <w:startOverride w:val="2"/>
+    </w:lvlOverride>
+  </w:num>
+  <w:num w:numId="1009">
     <w:abstractNumId w:val="99723"/>
     <w:lvlOverride w:ilvl="0">
       <w:startOverride w:val="3"/>
@@ -2903,7 +4586,7 @@
       <w:startOverride w:val="3"/>
     </w:lvlOverride>
   </w:num>
-  <w:num w:numId="1009">
+  <w:num w:numId="1010">
     <w:abstractNumId w:val="99724"/>
     <w:lvlOverride w:ilvl="0">
       <w:startOverride w:val="4"/>
@@ -2927,7 +4610,7 @@
       <w:startOverride w:val="4"/>
     </w:lvlOverride>
   </w:num>
-  <w:num w:numId="1010">
+  <w:num w:numId="1011">
     <w:abstractNumId w:val="99725"/>
     <w:lvlOverride w:ilvl="0">
       <w:startOverride w:val="5"/>
@@ -2951,7 +4634,31 @@
       <w:startOverride w:val="5"/>
     </w:lvlOverride>
   </w:num>
-  <w:num w:numId="1011">
+  <w:num w:numId="1012">
+    <w:abstractNumId w:val="99727"/>
+    <w:lvlOverride w:ilvl="0">
+      <w:startOverride w:val="7"/>
+    </w:lvlOverride>
+    <w:lvlOverride w:ilvl="1">
+      <w:startOverride w:val="7"/>
+    </w:lvlOverride>
+    <w:lvlOverride w:ilvl="2">
+      <w:startOverride w:val="7"/>
+    </w:lvlOverride>
+    <w:lvlOverride w:ilvl="3">
+      <w:startOverride w:val="7"/>
+    </w:lvlOverride>
+    <w:lvlOverride w:ilvl="4">
+      <w:startOverride w:val="7"/>
+    </w:lvlOverride>
+    <w:lvlOverride w:ilvl="5">
+      <w:startOverride w:val="7"/>
+    </w:lvlOverride>
+    <w:lvlOverride w:ilvl="6">
+      <w:startOverride w:val="7"/>
+    </w:lvlOverride>
+  </w:num>
+  <w:num w:numId="1013">
     <w:abstractNumId w:val="99413"/>
     <w:lvlOverride w:ilvl="0">
       <w:startOverride w:val="3"/>
@@ -2975,7 +4682,7 @@
       <w:startOverride w:val="3"/>
     </w:lvlOverride>
   </w:num>
-  <w:num w:numId="1012">
+  <w:num w:numId="1014">
     <w:abstractNumId w:val="99411"/>
     <w:lvlOverride w:ilvl="0">
       <w:startOverride w:val="1"/>
@@ -2999,7 +4706,79 @@
       <w:startOverride w:val="1"/>
     </w:lvlOverride>
   </w:num>
-  <w:num w:numId="1013">
+  <w:num w:numId="1015">
+    <w:abstractNumId w:val="99412"/>
+    <w:lvlOverride w:ilvl="0">
+      <w:startOverride w:val="2"/>
+    </w:lvlOverride>
+    <w:lvlOverride w:ilvl="1">
+      <w:startOverride w:val="2"/>
+    </w:lvlOverride>
+    <w:lvlOverride w:ilvl="2">
+      <w:startOverride w:val="2"/>
+    </w:lvlOverride>
+    <w:lvlOverride w:ilvl="3">
+      <w:startOverride w:val="2"/>
+    </w:lvlOverride>
+    <w:lvlOverride w:ilvl="4">
+      <w:startOverride w:val="2"/>
+    </w:lvlOverride>
+    <w:lvlOverride w:ilvl="5">
+      <w:startOverride w:val="2"/>
+    </w:lvlOverride>
+    <w:lvlOverride w:ilvl="6">
+      <w:startOverride w:val="2"/>
+    </w:lvlOverride>
+  </w:num>
+  <w:num w:numId="1016">
+    <w:abstractNumId w:val="99413"/>
+    <w:lvlOverride w:ilvl="0">
+      <w:startOverride w:val="3"/>
+    </w:lvlOverride>
+    <w:lvlOverride w:ilvl="1">
+      <w:startOverride w:val="3"/>
+    </w:lvlOverride>
+    <w:lvlOverride w:ilvl="2">
+      <w:startOverride w:val="3"/>
+    </w:lvlOverride>
+    <w:lvlOverride w:ilvl="3">
+      <w:startOverride w:val="3"/>
+    </w:lvlOverride>
+    <w:lvlOverride w:ilvl="4">
+      <w:startOverride w:val="3"/>
+    </w:lvlOverride>
+    <w:lvlOverride w:ilvl="5">
+      <w:startOverride w:val="3"/>
+    </w:lvlOverride>
+    <w:lvlOverride w:ilvl="6">
+      <w:startOverride w:val="3"/>
+    </w:lvlOverride>
+  </w:num>
+  <w:num w:numId="1017">
+    <w:abstractNumId w:val="99414"/>
+    <w:lvlOverride w:ilvl="0">
+      <w:startOverride w:val="4"/>
+    </w:lvlOverride>
+    <w:lvlOverride w:ilvl="1">
+      <w:startOverride w:val="4"/>
+    </w:lvlOverride>
+    <w:lvlOverride w:ilvl="2">
+      <w:startOverride w:val="4"/>
+    </w:lvlOverride>
+    <w:lvlOverride w:ilvl="3">
+      <w:startOverride w:val="4"/>
+    </w:lvlOverride>
+    <w:lvlOverride w:ilvl="4">
+      <w:startOverride w:val="4"/>
+    </w:lvlOverride>
+    <w:lvlOverride w:ilvl="5">
+      <w:startOverride w:val="4"/>
+    </w:lvlOverride>
+    <w:lvlOverride w:ilvl="6">
+      <w:startOverride w:val="4"/>
+    </w:lvlOverride>
+  </w:num>
+  <w:num w:numId="1018">
     <w:abstractNumId w:val="99721"/>
     <w:lvlOverride w:ilvl="0">
       <w:startOverride w:val="1"/>
@@ -3021,6 +4800,78 @@
     </w:lvlOverride>
     <w:lvlOverride w:ilvl="6">
       <w:startOverride w:val="1"/>
+    </w:lvlOverride>
+  </w:num>
+  <w:num w:numId="1019">
+    <w:abstractNumId w:val="99722"/>
+    <w:lvlOverride w:ilvl="0">
+      <w:startOverride w:val="2"/>
+    </w:lvlOverride>
+    <w:lvlOverride w:ilvl="1">
+      <w:startOverride w:val="2"/>
+    </w:lvlOverride>
+    <w:lvlOverride w:ilvl="2">
+      <w:startOverride w:val="2"/>
+    </w:lvlOverride>
+    <w:lvlOverride w:ilvl="3">
+      <w:startOverride w:val="2"/>
+    </w:lvlOverride>
+    <w:lvlOverride w:ilvl="4">
+      <w:startOverride w:val="2"/>
+    </w:lvlOverride>
+    <w:lvlOverride w:ilvl="5">
+      <w:startOverride w:val="2"/>
+    </w:lvlOverride>
+    <w:lvlOverride w:ilvl="6">
+      <w:startOverride w:val="2"/>
+    </w:lvlOverride>
+  </w:num>
+  <w:num w:numId="1020">
+    <w:abstractNumId w:val="99723"/>
+    <w:lvlOverride w:ilvl="0">
+      <w:startOverride w:val="3"/>
+    </w:lvlOverride>
+    <w:lvlOverride w:ilvl="1">
+      <w:startOverride w:val="3"/>
+    </w:lvlOverride>
+    <w:lvlOverride w:ilvl="2">
+      <w:startOverride w:val="3"/>
+    </w:lvlOverride>
+    <w:lvlOverride w:ilvl="3">
+      <w:startOverride w:val="3"/>
+    </w:lvlOverride>
+    <w:lvlOverride w:ilvl="4">
+      <w:startOverride w:val="3"/>
+    </w:lvlOverride>
+    <w:lvlOverride w:ilvl="5">
+      <w:startOverride w:val="3"/>
+    </w:lvlOverride>
+    <w:lvlOverride w:ilvl="6">
+      <w:startOverride w:val="3"/>
+    </w:lvlOverride>
+  </w:num>
+  <w:num w:numId="1021">
+    <w:abstractNumId w:val="99724"/>
+    <w:lvlOverride w:ilvl="0">
+      <w:startOverride w:val="4"/>
+    </w:lvlOverride>
+    <w:lvlOverride w:ilvl="1">
+      <w:startOverride w:val="4"/>
+    </w:lvlOverride>
+    <w:lvlOverride w:ilvl="2">
+      <w:startOverride w:val="4"/>
+    </w:lvlOverride>
+    <w:lvlOverride w:ilvl="3">
+      <w:startOverride w:val="4"/>
+    </w:lvlOverride>
+    <w:lvlOverride w:ilvl="4">
+      <w:startOverride w:val="4"/>
+    </w:lvlOverride>
+    <w:lvlOverride w:ilvl="5">
+      <w:startOverride w:val="4"/>
+    </w:lvlOverride>
+    <w:lvlOverride w:ilvl="6">
+      <w:startOverride w:val="4"/>
     </w:lvlOverride>
   </w:num>
 </w:numbering>

</xml_diff>

<commit_message>
Almost done 9/3/18 12:30PM Have questions
</commit_message>
<xml_diff>
--- a/Assignments/Assignment1_20180827.docx
+++ b/Assignments/Assignment1_20180827.docx
@@ -35,13 +35,13 @@
         <w:pStyle w:val="Date"/>
       </w:pPr>
       <w:r>
-        <w:t xml:space="preserve">August</w:t>
-      </w:r>
-      <w:r>
-        <w:t xml:space="preserve"> </w:t>
-      </w:r>
-      <w:r>
-        <w:t xml:space="preserve">27,</w:t>
+        <w:t xml:space="preserve">September</w:t>
+      </w:r>
+      <w:r>
+        <w:t xml:space="preserve"> </w:t>
+      </w:r>
+      <w:r>
+        <w:t xml:space="preserve">3d,</w:t>
       </w:r>
       <w:r>
         <w:t xml:space="preserve"> </w:t>
@@ -3404,7 +3404,7 @@
     </w:lvl>
   </w:abstractNum>
   <w:abstractNum w:abstractNumId="990">
-    <w:nsid w:val="f8e4f93b"/>
+    <w:nsid w:val="145170bf"/>
     <w:multiLevelType w:val="multilevel"/>
     <w:lvl w:ilvl="0">
       <w:numFmt w:val="bullet"/>
@@ -3485,7 +3485,7 @@
     </w:lvl>
   </w:abstractNum>
   <w:abstractNum w:abstractNumId="99411">
-    <w:nsid w:val="537fd63b"/>
+    <w:nsid w:val="da78b24d"/>
     <w:multiLevelType w:val="multilevel"/>
     <w:lvl w:ilvl="0">
       <w:start w:val="1"/>
@@ -3573,7 +3573,7 @@
     </w:lvl>
   </w:abstractNum>
   <w:abstractNum w:abstractNumId="99412">
-    <w:nsid w:val="e75dedc8"/>
+    <w:nsid w:val="1fb3c64c"/>
     <w:multiLevelType w:val="multilevel"/>
     <w:lvl w:ilvl="0">
       <w:start w:val="2"/>
@@ -3661,7 +3661,7 @@
     </w:lvl>
   </w:abstractNum>
   <w:abstractNum w:abstractNumId="99413">
-    <w:nsid w:val="c8cd1636"/>
+    <w:nsid w:val="37e03511"/>
     <w:multiLevelType w:val="multilevel"/>
     <w:lvl w:ilvl="0">
       <w:start w:val="3"/>
@@ -3749,7 +3749,7 @@
     </w:lvl>
   </w:abstractNum>
   <w:abstractNum w:abstractNumId="99414">
-    <w:nsid w:val="63306781"/>
+    <w:nsid w:val="cf829351"/>
     <w:multiLevelType w:val="multilevel"/>
     <w:lvl w:ilvl="0">
       <w:start w:val="4"/>
@@ -3837,7 +3837,7 @@
     </w:lvl>
   </w:abstractNum>
   <w:abstractNum w:abstractNumId="99721">
-    <w:nsid w:val="e50105d3"/>
+    <w:nsid w:val="bfac0c83"/>
     <w:multiLevelType w:val="multilevel"/>
     <w:lvl w:ilvl="0">
       <w:start w:val="1"/>
@@ -3925,7 +3925,7 @@
     </w:lvl>
   </w:abstractNum>
   <w:abstractNum w:abstractNumId="99722">
-    <w:nsid w:val="bdfcd95b"/>
+    <w:nsid w:val="a9c24e40"/>
     <w:multiLevelType w:val="multilevel"/>
     <w:lvl w:ilvl="0">
       <w:start w:val="2"/>
@@ -4013,7 +4013,7 @@
     </w:lvl>
   </w:abstractNum>
   <w:abstractNum w:abstractNumId="99723">
-    <w:nsid w:val="6ee7e7fe"/>
+    <w:nsid w:val="2590c3c3"/>
     <w:multiLevelType w:val="multilevel"/>
     <w:lvl w:ilvl="0">
       <w:start w:val="3"/>
@@ -4101,7 +4101,7 @@
     </w:lvl>
   </w:abstractNum>
   <w:abstractNum w:abstractNumId="99724">
-    <w:nsid w:val="73e85630"/>
+    <w:nsid w:val="85953651"/>
     <w:multiLevelType w:val="multilevel"/>
     <w:lvl w:ilvl="0">
       <w:start w:val="4"/>
@@ -4189,7 +4189,7 @@
     </w:lvl>
   </w:abstractNum>
   <w:abstractNum w:abstractNumId="99725">
-    <w:nsid w:val="33067482"/>
+    <w:nsid w:val="3169361f"/>
     <w:multiLevelType w:val="multilevel"/>
     <w:lvl w:ilvl="0">
       <w:start w:val="5"/>
@@ -4277,7 +4277,7 @@
     </w:lvl>
   </w:abstractNum>
   <w:abstractNum w:abstractNumId="99727">
-    <w:nsid w:val="b74e68e8"/>
+    <w:nsid w:val="e731d787"/>
     <w:multiLevelType w:val="multilevel"/>
     <w:lvl w:ilvl="0">
       <w:start w:val="7"/>

</xml_diff>